<commit_message>
Allt komið nema mynd
</commit_message>
<xml_diff>
--- a/2017 Haust Gylfi Armann/Skýrsla.docx
+++ b/2017 Haust Gylfi Armann/Skýrsla.docx
@@ -82,6 +82,14 @@
         </w:rPr>
         <w:t>rt Jónsson og Gylfa Þór Helgaso</w:t>
       </w:r>
+      <w:r>
+        <w:rPr>
+          <w:rFonts w:ascii="Times New Roman" w:hAnsi="Times New Roman" w:cs="Times New Roman"/>
+          <w:sz w:val="24"/>
+          <w:szCs w:val="24"/>
+        </w:rPr>
+        <w:t>n</w:t>
+      </w:r>
     </w:p>
     <w:p>
       <w:pPr>
@@ -130,15 +138,110 @@
           <w:u w:val="single"/>
         </w:rPr>
       </w:pPr>
-      <w:r>
+      <w:hyperlink w:anchor="Lýsing" w:history="1">
+        <w:r>
+          <w:rPr>
+            <w:rStyle w:val="Hyperlink"/>
+            <w:rFonts w:ascii="Times New Roman" w:hAnsi="Times New Roman" w:cs="Times New Roman"/>
+            <w:sz w:val="24"/>
+            <w:szCs w:val="24"/>
+          </w:rPr>
+          <w:t>Lýs</w:t>
+        </w:r>
+        <w:r>
+          <w:rPr>
+            <w:rStyle w:val="Hyperlink"/>
+            <w:rFonts w:ascii="Times New Roman" w:hAnsi="Times New Roman" w:cs="Times New Roman"/>
+            <w:sz w:val="24"/>
+            <w:szCs w:val="24"/>
+          </w:rPr>
+          <w:t>i</w:t>
+        </w:r>
+        <w:r>
+          <w:rPr>
+            <w:rStyle w:val="Hyperlink"/>
+            <w:rFonts w:ascii="Times New Roman" w:hAnsi="Times New Roman" w:cs="Times New Roman"/>
+            <w:sz w:val="24"/>
+            <w:szCs w:val="24"/>
+          </w:rPr>
+          <w:t>ng á verk</w:t>
+        </w:r>
+        <w:r>
+          <w:rPr>
+            <w:rStyle w:val="Hyperlink"/>
+            <w:rFonts w:ascii="Times New Roman" w:hAnsi="Times New Roman" w:cs="Times New Roman"/>
+            <w:sz w:val="24"/>
+            <w:szCs w:val="24"/>
+          </w:rPr>
+          <w:t>e</w:t>
+        </w:r>
+        <w:r>
+          <w:rPr>
+            <w:rStyle w:val="Hyperlink"/>
+            <w:rFonts w:ascii="Times New Roman" w:hAnsi="Times New Roman" w:cs="Times New Roman"/>
+            <w:sz w:val="24"/>
+            <w:szCs w:val="24"/>
+          </w:rPr>
+          <w:t>fn</w:t>
+        </w:r>
+        <w:r>
+          <w:rPr>
+            <w:rStyle w:val="Hyperlink"/>
+            <w:rFonts w:ascii="Times New Roman" w:hAnsi="Times New Roman" w:cs="Times New Roman"/>
+            <w:sz w:val="24"/>
+            <w:szCs w:val="24"/>
+          </w:rPr>
+          <w:t>i</w:t>
+        </w:r>
+        <w:r>
+          <w:rPr>
+            <w:rStyle w:val="Hyperlink"/>
+            <w:rFonts w:ascii="Times New Roman" w:hAnsi="Times New Roman" w:cs="Times New Roman"/>
+            <w:sz w:val="24"/>
+            <w:szCs w:val="24"/>
+          </w:rPr>
+          <w:t xml:space="preserve"> hér</w:t>
+        </w:r>
+      </w:hyperlink>
+    </w:p>
+    <w:p>
+      <w:pPr>
         <w:rPr>
           <w:rFonts w:ascii="Times New Roman" w:hAnsi="Times New Roman" w:cs="Times New Roman"/>
           <w:sz w:val="24"/>
           <w:szCs w:val="24"/>
           <w:u w:val="single"/>
         </w:rPr>
-        <w:t>Lýsing á verkefni hér.</w:t>
-      </w:r>
+      </w:pPr>
+      <w:hyperlink w:anchor="Vélbúnaður" w:history="1">
+        <w:r>
+          <w:rPr>
+            <w:rStyle w:val="Hyperlink"/>
+            <w:rFonts w:ascii="Times New Roman" w:hAnsi="Times New Roman" w:cs="Times New Roman"/>
+            <w:sz w:val="24"/>
+            <w:szCs w:val="24"/>
+          </w:rPr>
+          <w:t>Vélbún</w:t>
+        </w:r>
+        <w:r>
+          <w:rPr>
+            <w:rStyle w:val="Hyperlink"/>
+            <w:rFonts w:ascii="Times New Roman" w:hAnsi="Times New Roman" w:cs="Times New Roman"/>
+            <w:sz w:val="24"/>
+            <w:szCs w:val="24"/>
+          </w:rPr>
+          <w:t>a</w:t>
+        </w:r>
+        <w:r>
+          <w:rPr>
+            <w:rStyle w:val="Hyperlink"/>
+            <w:rFonts w:ascii="Times New Roman" w:hAnsi="Times New Roman" w:cs="Times New Roman"/>
+            <w:sz w:val="24"/>
+            <w:szCs w:val="24"/>
+          </w:rPr>
+          <w:t>ður</w:t>
+        </w:r>
+      </w:hyperlink>
     </w:p>
     <w:p>
       <w:pPr>
@@ -149,6 +252,35 @@
           <w:u w:val="single"/>
         </w:rPr>
       </w:pPr>
+      <w:hyperlink w:anchor="Verkáætlun" w:history="1">
+        <w:r>
+          <w:rPr>
+            <w:rStyle w:val="Hyperlink"/>
+            <w:rFonts w:ascii="Times New Roman" w:hAnsi="Times New Roman" w:cs="Times New Roman"/>
+            <w:sz w:val="24"/>
+            <w:szCs w:val="24"/>
+          </w:rPr>
+          <w:t>Verká</w:t>
+        </w:r>
+        <w:r>
+          <w:rPr>
+            <w:rStyle w:val="Hyperlink"/>
+            <w:rFonts w:ascii="Times New Roman" w:hAnsi="Times New Roman" w:cs="Times New Roman"/>
+            <w:sz w:val="24"/>
+            <w:szCs w:val="24"/>
+          </w:rPr>
+          <w:t>æ</w:t>
+        </w:r>
+        <w:r>
+          <w:rPr>
+            <w:rStyle w:val="Hyperlink"/>
+            <w:rFonts w:ascii="Times New Roman" w:hAnsi="Times New Roman" w:cs="Times New Roman"/>
+            <w:sz w:val="24"/>
+            <w:szCs w:val="24"/>
+          </w:rPr>
+          <w:t>tlun</w:t>
+        </w:r>
+      </w:hyperlink>
       <w:r>
         <w:rPr>
           <w:rFonts w:ascii="Times New Roman" w:hAnsi="Times New Roman" w:cs="Times New Roman"/>
@@ -156,7 +288,7 @@
           <w:szCs w:val="24"/>
           <w:u w:val="single"/>
         </w:rPr>
-        <w:t>Vélbúnaður</w:t>
+        <w:t xml:space="preserve"> </w:t>
       </w:r>
     </w:p>
     <w:p>
@@ -168,15 +300,74 @@
           <w:u w:val="single"/>
         </w:rPr>
       </w:pPr>
-      <w:r>
+      <w:hyperlink w:anchor="Flæðirit" w:history="1">
+        <w:r>
+          <w:rPr>
+            <w:rStyle w:val="Hyperlink"/>
+            <w:rFonts w:ascii="Times New Roman" w:hAnsi="Times New Roman" w:cs="Times New Roman"/>
+            <w:sz w:val="24"/>
+            <w:szCs w:val="24"/>
+          </w:rPr>
+          <w:t xml:space="preserve">Flæðirit og </w:t>
+        </w:r>
+        <w:r>
+          <w:rPr>
+            <w:rStyle w:val="Hyperlink"/>
+            <w:rFonts w:ascii="Times New Roman" w:hAnsi="Times New Roman" w:cs="Times New Roman"/>
+            <w:sz w:val="24"/>
+            <w:szCs w:val="24"/>
+          </w:rPr>
+          <w:t>s</w:t>
+        </w:r>
+        <w:r>
+          <w:rPr>
+            <w:rStyle w:val="Hyperlink"/>
+            <w:rFonts w:ascii="Times New Roman" w:hAnsi="Times New Roman" w:cs="Times New Roman"/>
+            <w:sz w:val="24"/>
+            <w:szCs w:val="24"/>
+          </w:rPr>
+          <w:t>auðakóði</w:t>
+        </w:r>
+      </w:hyperlink>
+    </w:p>
+    <w:p>
+      <w:pPr>
         <w:rPr>
           <w:rFonts w:ascii="Times New Roman" w:hAnsi="Times New Roman" w:cs="Times New Roman"/>
           <w:sz w:val="24"/>
           <w:szCs w:val="24"/>
           <w:u w:val="single"/>
         </w:rPr>
-        <w:t xml:space="preserve">Verkáætlun </w:t>
-      </w:r>
+      </w:pPr>
+      <w:hyperlink w:anchor="Prófanir" w:history="1">
+        <w:r>
+          <w:rPr>
+            <w:rStyle w:val="Hyperlink"/>
+            <w:rFonts w:ascii="Times New Roman" w:hAnsi="Times New Roman" w:cs="Times New Roman"/>
+            <w:sz w:val="24"/>
+            <w:szCs w:val="24"/>
+          </w:rPr>
+          <w:t>Prófan</w:t>
+        </w:r>
+        <w:r>
+          <w:rPr>
+            <w:rStyle w:val="Hyperlink"/>
+            <w:rFonts w:ascii="Times New Roman" w:hAnsi="Times New Roman" w:cs="Times New Roman"/>
+            <w:sz w:val="24"/>
+            <w:szCs w:val="24"/>
+          </w:rPr>
+          <w:t>i</w:t>
+        </w:r>
+        <w:r>
+          <w:rPr>
+            <w:rStyle w:val="Hyperlink"/>
+            <w:rFonts w:ascii="Times New Roman" w:hAnsi="Times New Roman" w:cs="Times New Roman"/>
+            <w:sz w:val="24"/>
+            <w:szCs w:val="24"/>
+          </w:rPr>
+          <w:t>r</w:t>
+        </w:r>
+      </w:hyperlink>
     </w:p>
     <w:p>
       <w:pPr>
@@ -187,15 +378,74 @@
           <w:u w:val="single"/>
         </w:rPr>
       </w:pPr>
-      <w:r>
+      <w:hyperlink w:anchor="Lokaorð" w:history="1">
+        <w:r>
+          <w:rPr>
+            <w:rStyle w:val="Hyperlink"/>
+            <w:rFonts w:ascii="Times New Roman" w:hAnsi="Times New Roman" w:cs="Times New Roman"/>
+            <w:sz w:val="24"/>
+            <w:szCs w:val="24"/>
+          </w:rPr>
+          <w:t>Lok</w:t>
+        </w:r>
+        <w:r>
+          <w:rPr>
+            <w:rStyle w:val="Hyperlink"/>
+            <w:rFonts w:ascii="Times New Roman" w:hAnsi="Times New Roman" w:cs="Times New Roman"/>
+            <w:sz w:val="24"/>
+            <w:szCs w:val="24"/>
+          </w:rPr>
+          <w:t>a</w:t>
+        </w:r>
+        <w:r>
+          <w:rPr>
+            <w:rStyle w:val="Hyperlink"/>
+            <w:rFonts w:ascii="Times New Roman" w:hAnsi="Times New Roman" w:cs="Times New Roman"/>
+            <w:sz w:val="24"/>
+            <w:szCs w:val="24"/>
+          </w:rPr>
+          <w:t>orð</w:t>
+        </w:r>
+      </w:hyperlink>
+    </w:p>
+    <w:p>
+      <w:pPr>
         <w:rPr>
           <w:rFonts w:ascii="Times New Roman" w:hAnsi="Times New Roman" w:cs="Times New Roman"/>
           <w:sz w:val="24"/>
           <w:szCs w:val="24"/>
           <w:u w:val="single"/>
         </w:rPr>
-        <w:t>Flæðirit og sauðakóði</w:t>
-      </w:r>
+      </w:pPr>
+      <w:hyperlink w:anchor="Viðauki" w:history="1">
+        <w:r>
+          <w:rPr>
+            <w:rStyle w:val="Hyperlink"/>
+            <w:rFonts w:ascii="Times New Roman" w:hAnsi="Times New Roman" w:cs="Times New Roman"/>
+            <w:sz w:val="24"/>
+            <w:szCs w:val="24"/>
+          </w:rPr>
+          <w:t>Viðau</w:t>
+        </w:r>
+        <w:r>
+          <w:rPr>
+            <w:rStyle w:val="Hyperlink"/>
+            <w:rFonts w:ascii="Times New Roman" w:hAnsi="Times New Roman" w:cs="Times New Roman"/>
+            <w:sz w:val="24"/>
+            <w:szCs w:val="24"/>
+          </w:rPr>
+          <w:t>k</w:t>
+        </w:r>
+        <w:r>
+          <w:rPr>
+            <w:rStyle w:val="Hyperlink"/>
+            <w:rFonts w:ascii="Times New Roman" w:hAnsi="Times New Roman" w:cs="Times New Roman"/>
+            <w:sz w:val="24"/>
+            <w:szCs w:val="24"/>
+          </w:rPr>
+          <w:t>i</w:t>
+        </w:r>
+      </w:hyperlink>
     </w:p>
     <w:p>
       <w:pPr>
@@ -206,53 +456,83 @@
           <w:u w:val="single"/>
         </w:rPr>
       </w:pPr>
-      <w:r>
+      <w:hyperlink w:anchor="Heimildir" w:history="1">
+        <w:r>
+          <w:rPr>
+            <w:rStyle w:val="Hyperlink"/>
+            <w:rFonts w:ascii="Times New Roman" w:hAnsi="Times New Roman" w:cs="Times New Roman"/>
+            <w:sz w:val="24"/>
+            <w:szCs w:val="24"/>
+          </w:rPr>
+          <w:t>Heimi</w:t>
+        </w:r>
+        <w:r>
+          <w:rPr>
+            <w:rStyle w:val="Hyperlink"/>
+            <w:rFonts w:ascii="Times New Roman" w:hAnsi="Times New Roman" w:cs="Times New Roman"/>
+            <w:sz w:val="24"/>
+            <w:szCs w:val="24"/>
+          </w:rPr>
+          <w:t>l</w:t>
+        </w:r>
+        <w:r>
+          <w:rPr>
+            <w:rStyle w:val="Hyperlink"/>
+            <w:rFonts w:ascii="Times New Roman" w:hAnsi="Times New Roman" w:cs="Times New Roman"/>
+            <w:sz w:val="24"/>
+            <w:szCs w:val="24"/>
+          </w:rPr>
+          <w:t>dir</w:t>
+        </w:r>
+      </w:hyperlink>
+    </w:p>
+    <w:p>
+      <w:pPr>
         <w:rPr>
           <w:rFonts w:ascii="Times New Roman" w:hAnsi="Times New Roman" w:cs="Times New Roman"/>
           <w:sz w:val="24"/>
           <w:szCs w:val="24"/>
           <w:u w:val="single"/>
         </w:rPr>
-        <w:t>Prófanir</w:t>
-      </w:r>
-    </w:p>
-    <w:p>
-      <w:pPr>
-        <w:rPr>
-          <w:rFonts w:ascii="Times New Roman" w:hAnsi="Times New Roman" w:cs="Times New Roman"/>
-          <w:sz w:val="24"/>
-          <w:szCs w:val="24"/>
-          <w:u w:val="single"/>
-        </w:rPr>
-      </w:pPr>
-      <w:r>
-        <w:rPr>
-          <w:rFonts w:ascii="Times New Roman" w:hAnsi="Times New Roman" w:cs="Times New Roman"/>
-          <w:sz w:val="24"/>
-          <w:szCs w:val="24"/>
-          <w:u w:val="single"/>
-        </w:rPr>
-        <w:t>Viðauki</w:t>
-      </w:r>
-    </w:p>
-    <w:p>
-      <w:pPr>
-        <w:rPr>
-          <w:rFonts w:ascii="Times New Roman" w:hAnsi="Times New Roman" w:cs="Times New Roman"/>
-          <w:sz w:val="24"/>
-          <w:szCs w:val="24"/>
-          <w:u w:val="single"/>
-        </w:rPr>
-      </w:pPr>
-      <w:r>
-        <w:rPr>
-          <w:rFonts w:ascii="Times New Roman" w:hAnsi="Times New Roman" w:cs="Times New Roman"/>
-          <w:sz w:val="24"/>
-          <w:szCs w:val="24"/>
-          <w:u w:val="single"/>
-        </w:rPr>
-        <w:t xml:space="preserve">Heimildir </w:t>
-      </w:r>
+      </w:pPr>
+      <w:hyperlink w:anchor="Kóði" w:history="1">
+        <w:r>
+          <w:rPr>
+            <w:rStyle w:val="Hyperlink"/>
+            <w:rFonts w:ascii="Times New Roman" w:hAnsi="Times New Roman" w:cs="Times New Roman"/>
+            <w:sz w:val="24"/>
+            <w:szCs w:val="24"/>
+          </w:rPr>
+          <w:t>Kó</w:t>
+        </w:r>
+        <w:r>
+          <w:rPr>
+            <w:rStyle w:val="Hyperlink"/>
+            <w:rFonts w:ascii="Times New Roman" w:hAnsi="Times New Roman" w:cs="Times New Roman"/>
+            <w:sz w:val="24"/>
+            <w:szCs w:val="24"/>
+          </w:rPr>
+          <w:t>ð</w:t>
+        </w:r>
+        <w:r>
+          <w:rPr>
+            <w:rStyle w:val="Hyperlink"/>
+            <w:rFonts w:ascii="Times New Roman" w:hAnsi="Times New Roman" w:cs="Times New Roman"/>
+            <w:sz w:val="24"/>
+            <w:szCs w:val="24"/>
+          </w:rPr>
+          <w:t>i</w:t>
+        </w:r>
+      </w:hyperlink>
+    </w:p>
+    <w:p>
+      <w:pPr>
+        <w:rPr>
+          <w:rFonts w:ascii="Times New Roman" w:hAnsi="Times New Roman" w:cs="Times New Roman"/>
+          <w:sz w:val="24"/>
+          <w:szCs w:val="24"/>
+        </w:rPr>
+      </w:pPr>
     </w:p>
     <w:p>
       <w:pPr>
@@ -476,7 +756,15 @@
           <w:sz w:val="36"/>
           <w:szCs w:val="36"/>
         </w:rPr>
-        <w:t>Lýsining á verkefni</w:t>
+        <w:t>Lýs</w:t>
+      </w:r>
+      <w:r>
+        <w:rPr>
+          <w:rFonts w:ascii="Times New Roman" w:hAnsi="Times New Roman" w:cs="Times New Roman"/>
+          <w:sz w:val="36"/>
+          <w:szCs w:val="36"/>
+        </w:rPr>
+        <w:t>ing á verkefni</w:t>
       </w:r>
     </w:p>
     <w:p>
@@ -506,6 +794,8 @@
           <w:szCs w:val="24"/>
         </w:rPr>
       </w:pPr>
+      <w:bookmarkStart w:id="0" w:name="Lýsing"/>
+      <w:bookmarkEnd w:id="0"/>
       <w:r>
         <w:rPr>
           <w:rFonts w:ascii="Times New Roman" w:hAnsi="Times New Roman" w:cs="Times New Roman"/>
@@ -822,6 +1112,8 @@
           <w:szCs w:val="24"/>
         </w:rPr>
       </w:pPr>
+      <w:bookmarkStart w:id="1" w:name="Vélbúnaður"/>
+      <w:bookmarkEnd w:id="1"/>
       <w:r>
         <w:rPr>
           <w:rFonts w:ascii="Times New Roman" w:hAnsi="Times New Roman" w:cs="Times New Roman"/>
@@ -1175,6 +1467,14 @@
           <w:szCs w:val="24"/>
         </w:rPr>
         <w:br/>
+      </w:r>
+      <w:r>
+        <w:rPr>
+          <w:rFonts w:ascii="Times New Roman" w:hAnsi="Times New Roman" w:cs="Times New Roman"/>
+          <w:sz w:val="24"/>
+          <w:szCs w:val="24"/>
+        </w:rPr>
+        <w:lastRenderedPageBreak/>
         <w:t>linkur : https://www.amazon.com/Raspberry-Pi-Starter-Model-Heatsink/dp/B06Y6291VS/ref=sr_1_1_sspa?s=industrial&amp;ie=UTF8&amp;qid=1509976278&amp;sr=1-1-spons&amp;keywords=raspberry+pi+3&amp;psc=1</w:t>
       </w:r>
     </w:p>
@@ -1222,6 +1522,8 @@
           <w:szCs w:val="24"/>
         </w:rPr>
       </w:pPr>
+      <w:bookmarkStart w:id="2" w:name="Verkáætlun"/>
+      <w:bookmarkEnd w:id="2"/>
       <w:r>
         <w:rPr>
           <w:rFonts w:ascii="Times New Roman" w:hAnsi="Times New Roman" w:cs="Times New Roman"/>
@@ -1618,514 +1920,1101 @@
           <w:sz w:val="36"/>
           <w:szCs w:val="36"/>
         </w:rPr>
-        <w:t>Flæðirit og sauðakóði</w:t>
-      </w:r>
-    </w:p>
-    <w:p>
-      <w:pPr>
-        <w:rPr>
-          <w:rFonts w:ascii="Times New Roman" w:hAnsi="Times New Roman" w:cs="Times New Roman"/>
-          <w:sz w:val="24"/>
-          <w:szCs w:val="24"/>
-        </w:rPr>
-      </w:pPr>
-    </w:p>
-    <w:p>
-      <w:pPr>
-        <w:rPr>
-          <w:rFonts w:ascii="Times New Roman" w:hAnsi="Times New Roman" w:cs="Times New Roman"/>
-          <w:sz w:val="24"/>
-          <w:szCs w:val="24"/>
-        </w:rPr>
-      </w:pPr>
-      <w:r>
-        <w:rPr>
-          <w:rFonts w:ascii="Times New Roman" w:hAnsi="Times New Roman" w:cs="Times New Roman"/>
-          <w:sz w:val="24"/>
-          <w:szCs w:val="24"/>
-        </w:rPr>
-        <w:t xml:space="preserve">While True: </w:t>
-      </w:r>
-      <w:r>
-        <w:rPr>
-          <w:rFonts w:ascii="Times New Roman" w:hAnsi="Times New Roman" w:cs="Times New Roman"/>
-          <w:sz w:val="24"/>
-          <w:szCs w:val="24"/>
-        </w:rPr>
-        <w:br/>
-      </w:r>
-      <w:r>
-        <w:rPr>
-          <w:rFonts w:ascii="Times New Roman" w:hAnsi="Times New Roman" w:cs="Times New Roman"/>
-          <w:sz w:val="24"/>
-          <w:szCs w:val="24"/>
-        </w:rPr>
-        <w:tab/>
-      </w:r>
-      <w:r>
-        <w:rPr>
-          <w:rFonts w:ascii="Times New Roman" w:hAnsi="Times New Roman" w:cs="Times New Roman"/>
-          <w:sz w:val="24"/>
-          <w:szCs w:val="24"/>
-        </w:rPr>
-        <w:tab/>
-        <w:t>Drive Forward()</w:t>
-      </w:r>
-      <w:r>
-        <w:rPr>
-          <w:rFonts w:ascii="Times New Roman" w:hAnsi="Times New Roman" w:cs="Times New Roman"/>
-          <w:sz w:val="24"/>
-          <w:szCs w:val="24"/>
-        </w:rPr>
-        <w:br/>
-      </w:r>
-      <w:r>
-        <w:rPr>
-          <w:rFonts w:ascii="Times New Roman" w:hAnsi="Times New Roman" w:cs="Times New Roman"/>
-          <w:sz w:val="24"/>
-          <w:szCs w:val="24"/>
-        </w:rPr>
-        <w:tab/>
-      </w:r>
-      <w:r>
-        <w:rPr>
-          <w:rFonts w:ascii="Times New Roman" w:hAnsi="Times New Roman" w:cs="Times New Roman"/>
-          <w:sz w:val="24"/>
-          <w:szCs w:val="24"/>
-        </w:rPr>
-        <w:tab/>
-      </w:r>
-      <w:r>
-        <w:rPr>
-          <w:rFonts w:ascii="Times New Roman" w:hAnsi="Times New Roman" w:cs="Times New Roman"/>
-          <w:sz w:val="24"/>
-          <w:szCs w:val="24"/>
-        </w:rPr>
-        <w:tab/>
-        <w:t>if Right IR sensor detects an object</w:t>
-      </w:r>
-      <w:r>
-        <w:rPr>
-          <w:rFonts w:ascii="Times New Roman" w:hAnsi="Times New Roman" w:cs="Times New Roman"/>
-          <w:sz w:val="24"/>
-          <w:szCs w:val="24"/>
-        </w:rPr>
-        <w:br/>
-      </w:r>
-      <w:r>
-        <w:rPr>
-          <w:rFonts w:ascii="Times New Roman" w:hAnsi="Times New Roman" w:cs="Times New Roman"/>
-          <w:sz w:val="24"/>
-          <w:szCs w:val="24"/>
-        </w:rPr>
-        <w:tab/>
-      </w:r>
-      <w:r>
-        <w:rPr>
-          <w:rFonts w:ascii="Times New Roman" w:hAnsi="Times New Roman" w:cs="Times New Roman"/>
-          <w:sz w:val="24"/>
-          <w:szCs w:val="24"/>
-        </w:rPr>
-        <w:tab/>
-      </w:r>
-      <w:r>
-        <w:rPr>
-          <w:rFonts w:ascii="Times New Roman" w:hAnsi="Times New Roman" w:cs="Times New Roman"/>
-          <w:sz w:val="24"/>
-          <w:szCs w:val="24"/>
-        </w:rPr>
-        <w:tab/>
-      </w:r>
-      <w:r>
-        <w:rPr>
-          <w:rFonts w:ascii="Times New Roman" w:hAnsi="Times New Roman" w:cs="Times New Roman"/>
-          <w:sz w:val="24"/>
-          <w:szCs w:val="24"/>
-        </w:rPr>
-        <w:tab/>
-      </w:r>
-      <w:r>
-        <w:rPr>
-          <w:rFonts w:ascii="Times New Roman" w:hAnsi="Times New Roman" w:cs="Times New Roman"/>
-          <w:sz w:val="24"/>
-          <w:szCs w:val="24"/>
-        </w:rPr>
-        <w:tab/>
-        <w:t>Turn Left</w:t>
-      </w:r>
-      <w:r>
-        <w:rPr>
-          <w:rFonts w:ascii="Times New Roman" w:hAnsi="Times New Roman" w:cs="Times New Roman"/>
-          <w:sz w:val="24"/>
-          <w:szCs w:val="24"/>
-        </w:rPr>
-        <w:br/>
-      </w:r>
-      <w:r>
-        <w:rPr>
-          <w:rFonts w:ascii="Times New Roman" w:hAnsi="Times New Roman" w:cs="Times New Roman"/>
-          <w:sz w:val="24"/>
-          <w:szCs w:val="24"/>
-        </w:rPr>
-        <w:tab/>
-      </w:r>
-      <w:r>
-        <w:rPr>
-          <w:rFonts w:ascii="Times New Roman" w:hAnsi="Times New Roman" w:cs="Times New Roman"/>
-          <w:sz w:val="24"/>
-          <w:szCs w:val="24"/>
-        </w:rPr>
-        <w:tab/>
-      </w:r>
-      <w:r>
-        <w:rPr>
-          <w:rFonts w:ascii="Times New Roman" w:hAnsi="Times New Roman" w:cs="Times New Roman"/>
-          <w:sz w:val="24"/>
-          <w:szCs w:val="24"/>
-        </w:rPr>
-        <w:tab/>
-        <w:t>if Left IR sensor detects an object</w:t>
-      </w:r>
-      <w:r>
-        <w:rPr>
-          <w:rFonts w:ascii="Times New Roman" w:hAnsi="Times New Roman" w:cs="Times New Roman"/>
-          <w:sz w:val="24"/>
-          <w:szCs w:val="24"/>
-        </w:rPr>
-        <w:br/>
-      </w:r>
-      <w:r>
-        <w:rPr>
-          <w:rFonts w:ascii="Times New Roman" w:hAnsi="Times New Roman" w:cs="Times New Roman"/>
-          <w:sz w:val="24"/>
-          <w:szCs w:val="24"/>
-        </w:rPr>
-        <w:tab/>
-      </w:r>
-      <w:r>
-        <w:rPr>
-          <w:rFonts w:ascii="Times New Roman" w:hAnsi="Times New Roman" w:cs="Times New Roman"/>
-          <w:sz w:val="24"/>
-          <w:szCs w:val="24"/>
-        </w:rPr>
-        <w:tab/>
-      </w:r>
-      <w:r>
-        <w:rPr>
-          <w:rFonts w:ascii="Times New Roman" w:hAnsi="Times New Roman" w:cs="Times New Roman"/>
-          <w:sz w:val="24"/>
-          <w:szCs w:val="24"/>
-        </w:rPr>
-        <w:tab/>
-      </w:r>
-      <w:r>
-        <w:rPr>
-          <w:rFonts w:ascii="Times New Roman" w:hAnsi="Times New Roman" w:cs="Times New Roman"/>
-          <w:sz w:val="24"/>
-          <w:szCs w:val="24"/>
-        </w:rPr>
-        <w:tab/>
-      </w:r>
-      <w:r>
-        <w:rPr>
-          <w:rFonts w:ascii="Times New Roman" w:hAnsi="Times New Roman" w:cs="Times New Roman"/>
-          <w:sz w:val="24"/>
-          <w:szCs w:val="24"/>
-        </w:rPr>
-        <w:tab/>
-        <w:t>Turn Right</w:t>
-      </w:r>
-    </w:p>
-    <w:p>
-      <w:pPr>
-        <w:rPr>
-          <w:rFonts w:ascii="Times New Roman" w:hAnsi="Times New Roman" w:cs="Times New Roman"/>
-          <w:sz w:val="24"/>
-          <w:szCs w:val="24"/>
-        </w:rPr>
-      </w:pPr>
-      <w:r>
-        <w:rPr>
-          <w:rFonts w:ascii="Times New Roman" w:hAnsi="Times New Roman" w:cs="Times New Roman"/>
-          <w:sz w:val="24"/>
-          <w:szCs w:val="24"/>
-        </w:rPr>
-        <w:tab/>
-      </w:r>
-      <w:r>
-        <w:rPr>
-          <w:rFonts w:ascii="Times New Roman" w:hAnsi="Times New Roman" w:cs="Times New Roman"/>
-          <w:sz w:val="24"/>
-          <w:szCs w:val="24"/>
-        </w:rPr>
-        <w:tab/>
-        <w:t>Drive Forward()</w:t>
-      </w:r>
-      <w:r>
-        <w:rPr>
-          <w:rFonts w:ascii="Times New Roman" w:hAnsi="Times New Roman" w:cs="Times New Roman"/>
-          <w:sz w:val="24"/>
-          <w:szCs w:val="24"/>
-        </w:rPr>
-        <w:br/>
-      </w:r>
-      <w:r>
-        <w:rPr>
-          <w:rFonts w:ascii="Times New Roman" w:hAnsi="Times New Roman" w:cs="Times New Roman"/>
-          <w:sz w:val="24"/>
-          <w:szCs w:val="24"/>
-        </w:rPr>
-        <w:tab/>
-      </w:r>
-      <w:r>
-        <w:rPr>
-          <w:rFonts w:ascii="Times New Roman" w:hAnsi="Times New Roman" w:cs="Times New Roman"/>
-          <w:sz w:val="24"/>
-          <w:szCs w:val="24"/>
-        </w:rPr>
-        <w:tab/>
-        <w:t>if LineSensor detects nothing on Left</w:t>
-      </w:r>
-      <w:r>
-        <w:rPr>
-          <w:rFonts w:ascii="Times New Roman" w:hAnsi="Times New Roman" w:cs="Times New Roman"/>
-          <w:sz w:val="24"/>
-          <w:szCs w:val="24"/>
-        </w:rPr>
-        <w:br/>
-      </w:r>
-      <w:r>
-        <w:rPr>
-          <w:rFonts w:ascii="Times New Roman" w:hAnsi="Times New Roman" w:cs="Times New Roman"/>
-          <w:sz w:val="24"/>
-          <w:szCs w:val="24"/>
-        </w:rPr>
-        <w:tab/>
-      </w:r>
-      <w:r>
-        <w:rPr>
-          <w:rFonts w:ascii="Times New Roman" w:hAnsi="Times New Roman" w:cs="Times New Roman"/>
-          <w:sz w:val="24"/>
-          <w:szCs w:val="24"/>
-        </w:rPr>
-        <w:tab/>
-      </w:r>
-      <w:r>
-        <w:rPr>
-          <w:rFonts w:ascii="Times New Roman" w:hAnsi="Times New Roman" w:cs="Times New Roman"/>
-          <w:sz w:val="24"/>
-          <w:szCs w:val="24"/>
-        </w:rPr>
-        <w:tab/>
-        <w:t>Turn Right</w:t>
-      </w:r>
-      <w:r>
-        <w:rPr>
-          <w:rFonts w:ascii="Times New Roman" w:hAnsi="Times New Roman" w:cs="Times New Roman"/>
-          <w:sz w:val="24"/>
-          <w:szCs w:val="24"/>
-        </w:rPr>
-        <w:br/>
-      </w:r>
-      <w:r>
-        <w:rPr>
-          <w:rFonts w:ascii="Times New Roman" w:hAnsi="Times New Roman" w:cs="Times New Roman"/>
-          <w:sz w:val="24"/>
-          <w:szCs w:val="24"/>
-        </w:rPr>
-        <w:tab/>
-      </w:r>
-      <w:r>
-        <w:rPr>
-          <w:rFonts w:ascii="Times New Roman" w:hAnsi="Times New Roman" w:cs="Times New Roman"/>
-          <w:sz w:val="24"/>
-          <w:szCs w:val="24"/>
-        </w:rPr>
-        <w:tab/>
-        <w:t>if LineSensor detects nothing on Right</w:t>
-      </w:r>
-      <w:r>
-        <w:rPr>
-          <w:rFonts w:ascii="Times New Roman" w:hAnsi="Times New Roman" w:cs="Times New Roman"/>
-          <w:sz w:val="24"/>
-          <w:szCs w:val="24"/>
-        </w:rPr>
-        <w:br/>
-      </w:r>
-      <w:r>
-        <w:rPr>
-          <w:rFonts w:ascii="Times New Roman" w:hAnsi="Times New Roman" w:cs="Times New Roman"/>
-          <w:sz w:val="24"/>
-          <w:szCs w:val="24"/>
-        </w:rPr>
-        <w:tab/>
-      </w:r>
-      <w:r>
-        <w:rPr>
-          <w:rFonts w:ascii="Times New Roman" w:hAnsi="Times New Roman" w:cs="Times New Roman"/>
-          <w:sz w:val="24"/>
-          <w:szCs w:val="24"/>
-        </w:rPr>
-        <w:tab/>
-      </w:r>
-      <w:r>
-        <w:rPr>
-          <w:rFonts w:ascii="Times New Roman" w:hAnsi="Times New Roman" w:cs="Times New Roman"/>
-          <w:sz w:val="24"/>
-          <w:szCs w:val="24"/>
-        </w:rPr>
-        <w:tab/>
-        <w:t xml:space="preserve">Turn Left </w:t>
-      </w:r>
-      <w:r>
-        <w:rPr>
-          <w:rFonts w:ascii="Times New Roman" w:hAnsi="Times New Roman" w:cs="Times New Roman"/>
-          <w:sz w:val="24"/>
-          <w:szCs w:val="24"/>
-        </w:rPr>
-        <w:br/>
-      </w:r>
-      <w:r>
-        <w:rPr>
-          <w:rFonts w:ascii="Times New Roman" w:hAnsi="Times New Roman" w:cs="Times New Roman"/>
-          <w:sz w:val="24"/>
-          <w:szCs w:val="24"/>
-        </w:rPr>
-        <w:tab/>
-      </w:r>
-      <w:r>
-        <w:rPr>
-          <w:rFonts w:ascii="Times New Roman" w:hAnsi="Times New Roman" w:cs="Times New Roman"/>
-          <w:sz w:val="24"/>
-          <w:szCs w:val="24"/>
-        </w:rPr>
-        <w:tab/>
-        <w:t>Drive Forward()</w:t>
-      </w:r>
-      <w:r>
-        <w:rPr>
-          <w:rFonts w:ascii="Times New Roman" w:hAnsi="Times New Roman" w:cs="Times New Roman"/>
-          <w:sz w:val="24"/>
-          <w:szCs w:val="24"/>
-        </w:rPr>
-        <w:br/>
-      </w:r>
-      <w:r>
-        <w:rPr>
-          <w:rFonts w:ascii="Times New Roman" w:hAnsi="Times New Roman" w:cs="Times New Roman"/>
-          <w:sz w:val="24"/>
-          <w:szCs w:val="24"/>
-        </w:rPr>
-        <w:tab/>
-      </w:r>
-      <w:r>
-        <w:rPr>
-          <w:rFonts w:ascii="Times New Roman" w:hAnsi="Times New Roman" w:cs="Times New Roman"/>
-          <w:sz w:val="24"/>
-          <w:szCs w:val="24"/>
-        </w:rPr>
-        <w:tab/>
-        <w:t>if drive.length &gt; 10meter</w:t>
-      </w:r>
-      <w:r>
-        <w:rPr>
-          <w:rFonts w:ascii="Times New Roman" w:hAnsi="Times New Roman" w:cs="Times New Roman"/>
-          <w:sz w:val="24"/>
-          <w:szCs w:val="24"/>
-        </w:rPr>
-        <w:br/>
-      </w:r>
-      <w:r>
-        <w:rPr>
-          <w:rFonts w:ascii="Times New Roman" w:hAnsi="Times New Roman" w:cs="Times New Roman"/>
-          <w:sz w:val="24"/>
-          <w:szCs w:val="24"/>
-        </w:rPr>
-        <w:tab/>
-      </w:r>
-      <w:r>
-        <w:rPr>
-          <w:rFonts w:ascii="Times New Roman" w:hAnsi="Times New Roman" w:cs="Times New Roman"/>
-          <w:sz w:val="24"/>
-          <w:szCs w:val="24"/>
-        </w:rPr>
-        <w:tab/>
-      </w:r>
-      <w:r>
-        <w:rPr>
-          <w:rFonts w:ascii="Times New Roman" w:hAnsi="Times New Roman" w:cs="Times New Roman"/>
-          <w:sz w:val="24"/>
-          <w:szCs w:val="24"/>
-        </w:rPr>
-        <w:tab/>
-        <w:t>Stop()</w:t>
-      </w:r>
-      <w:bookmarkStart w:id="0" w:name="_GoBack"/>
-      <w:bookmarkEnd w:id="0"/>
-    </w:p>
-    <w:p>
-      <w:pPr>
-        <w:rPr>
-          <w:rFonts w:ascii="Times New Roman" w:hAnsi="Times New Roman" w:cs="Times New Roman"/>
-          <w:sz w:val="24"/>
-          <w:szCs w:val="24"/>
-        </w:rPr>
-      </w:pPr>
-    </w:p>
-    <w:p>
-      <w:pPr>
-        <w:rPr>
-          <w:rFonts w:ascii="Times New Roman" w:hAnsi="Times New Roman" w:cs="Times New Roman"/>
-          <w:sz w:val="24"/>
-          <w:szCs w:val="24"/>
-        </w:rPr>
-      </w:pPr>
-    </w:p>
-    <w:p>
-      <w:pPr>
-        <w:rPr>
-          <w:rFonts w:ascii="Times New Roman" w:hAnsi="Times New Roman" w:cs="Times New Roman"/>
-          <w:sz w:val="24"/>
-          <w:szCs w:val="24"/>
-        </w:rPr>
-      </w:pPr>
-    </w:p>
-    <w:p>
-      <w:pPr>
-        <w:rPr>
-          <w:rFonts w:ascii="Times New Roman" w:hAnsi="Times New Roman" w:cs="Times New Roman"/>
-          <w:sz w:val="24"/>
-          <w:szCs w:val="24"/>
-        </w:rPr>
-      </w:pPr>
-    </w:p>
-    <w:p>
-      <w:pPr>
-        <w:rPr>
-          <w:rFonts w:ascii="Times New Roman" w:hAnsi="Times New Roman" w:cs="Times New Roman"/>
-          <w:sz w:val="24"/>
-          <w:szCs w:val="24"/>
-        </w:rPr>
-      </w:pPr>
-    </w:p>
-    <w:p>
-      <w:pPr>
-        <w:rPr>
-          <w:rFonts w:ascii="Times New Roman" w:hAnsi="Times New Roman" w:cs="Times New Roman"/>
-          <w:sz w:val="24"/>
-          <w:szCs w:val="24"/>
-        </w:rPr>
-      </w:pPr>
-    </w:p>
-    <w:p>
-      <w:pPr>
-        <w:rPr>
-          <w:rFonts w:ascii="Times New Roman" w:hAnsi="Times New Roman" w:cs="Times New Roman"/>
-          <w:sz w:val="24"/>
-          <w:szCs w:val="24"/>
-        </w:rPr>
-      </w:pPr>
-    </w:p>
+        <w:t>Flæðirit o</w:t>
+      </w:r>
+      <w:bookmarkStart w:id="3" w:name="Flæðirit"/>
+      <w:bookmarkEnd w:id="3"/>
+      <w:r>
+        <w:rPr>
+          <w:rFonts w:ascii="Times New Roman" w:hAnsi="Times New Roman" w:cs="Times New Roman"/>
+          <w:sz w:val="36"/>
+          <w:szCs w:val="36"/>
+        </w:rPr>
+        <w:t>g sauðakóði</w:t>
+      </w:r>
+    </w:p>
+    <w:p>
+      <w:pPr>
+        <w:rPr>
+          <w:rFonts w:ascii="Times New Roman" w:hAnsi="Times New Roman" w:cs="Times New Roman"/>
+          <w:sz w:val="24"/>
+          <w:szCs w:val="24"/>
+        </w:rPr>
+      </w:pPr>
+    </w:p>
+    <w:tbl>
+      <w:tblPr>
+        <w:tblW w:w="0" w:type="auto"/>
+        <w:shd w:val="clear" w:color="auto" w:fill="FFFFFF"/>
+        <w:tblCellMar>
+          <w:top w:w="15" w:type="dxa"/>
+          <w:left w:w="15" w:type="dxa"/>
+          <w:bottom w:w="15" w:type="dxa"/>
+          <w:right w:w="15" w:type="dxa"/>
+        </w:tblCellMar>
+        <w:tblLook w:val="04A0" w:firstRow="1" w:lastRow="0" w:firstColumn="1" w:lastColumn="0" w:noHBand="0" w:noVBand="1"/>
+      </w:tblPr>
+      <w:tblGrid>
+        <w:gridCol w:w="795"/>
+        <w:gridCol w:w="5279"/>
+      </w:tblGrid>
+      <w:tr>
+        <w:trPr>
+          <w:gridAfter w:val="1"/>
+        </w:trPr>
+        <w:tc>
+          <w:tcPr>
+            <w:tcW w:w="0" w:type="auto"/>
+            <w:shd w:val="clear" w:color="auto" w:fill="FFFFFF"/>
+            <w:tcMar>
+              <w:top w:w="0" w:type="dxa"/>
+              <w:left w:w="150" w:type="dxa"/>
+              <w:bottom w:w="0" w:type="dxa"/>
+              <w:right w:w="150" w:type="dxa"/>
+            </w:tcMar>
+            <w:hideMark/>
+          </w:tcPr>
+          <w:p>
+            <w:pPr>
+              <w:spacing w:after="0" w:line="300" w:lineRule="atLeast"/>
+              <w:rPr>
+                <w:rFonts w:ascii="Consolas" w:eastAsia="Times New Roman" w:hAnsi="Consolas" w:cs="Segoe UI"/>
+                <w:color w:val="24292E"/>
+                <w:sz w:val="18"/>
+                <w:szCs w:val="18"/>
+                <w:lang w:eastAsia="is-IS"/>
+              </w:rPr>
+            </w:pPr>
+            <w:r>
+              <w:rPr>
+                <w:rFonts w:ascii="Consolas" w:eastAsia="Times New Roman" w:hAnsi="Consolas" w:cs="Segoe UI"/>
+                <w:color w:val="24292E"/>
+                <w:sz w:val="18"/>
+                <w:szCs w:val="18"/>
+                <w:lang w:eastAsia="is-IS"/>
+              </w:rPr>
+              <w:t>while True:</w:t>
+            </w:r>
+          </w:p>
+        </w:tc>
+      </w:tr>
+      <w:tr>
+        <w:tc>
+          <w:tcPr>
+            <w:tcW w:w="750" w:type="dxa"/>
+            <w:shd w:val="clear" w:color="auto" w:fill="FFFFFF"/>
+            <w:noWrap/>
+            <w:tcMar>
+              <w:top w:w="0" w:type="dxa"/>
+              <w:left w:w="150" w:type="dxa"/>
+              <w:bottom w:w="0" w:type="dxa"/>
+              <w:right w:w="150" w:type="dxa"/>
+            </w:tcMar>
+            <w:hideMark/>
+          </w:tcPr>
+          <w:p>
+            <w:pPr>
+              <w:spacing w:after="0" w:line="300" w:lineRule="atLeast"/>
+              <w:rPr>
+                <w:rFonts w:ascii="Consolas" w:eastAsia="Times New Roman" w:hAnsi="Consolas" w:cs="Segoe UI"/>
+                <w:color w:val="24292E"/>
+                <w:sz w:val="18"/>
+                <w:szCs w:val="18"/>
+                <w:lang w:eastAsia="is-IS"/>
+              </w:rPr>
+            </w:pPr>
+          </w:p>
+        </w:tc>
+        <w:tc>
+          <w:tcPr>
+            <w:tcW w:w="0" w:type="auto"/>
+            <w:shd w:val="clear" w:color="auto" w:fill="FFFFFF"/>
+            <w:tcMar>
+              <w:top w:w="0" w:type="dxa"/>
+              <w:left w:w="150" w:type="dxa"/>
+              <w:bottom w:w="0" w:type="dxa"/>
+              <w:right w:w="150" w:type="dxa"/>
+            </w:tcMar>
+            <w:hideMark/>
+          </w:tcPr>
+          <w:p>
+            <w:pPr>
+              <w:spacing w:after="0" w:line="300" w:lineRule="atLeast"/>
+              <w:rPr>
+                <w:rFonts w:ascii="Consolas" w:eastAsia="Times New Roman" w:hAnsi="Consolas" w:cs="Segoe UI"/>
+                <w:color w:val="24292E"/>
+                <w:sz w:val="18"/>
+                <w:szCs w:val="18"/>
+                <w:lang w:eastAsia="is-IS"/>
+              </w:rPr>
+            </w:pPr>
+            <w:r>
+              <w:rPr>
+                <w:rFonts w:ascii="Consolas" w:eastAsia="Times New Roman" w:hAnsi="Consolas" w:cs="Segoe UI"/>
+                <w:color w:val="24292E"/>
+                <w:sz w:val="18"/>
+                <w:szCs w:val="18"/>
+                <w:lang w:eastAsia="is-IS"/>
+              </w:rPr>
+              <w:t xml:space="preserve">         Drive Forward()</w:t>
+            </w:r>
+          </w:p>
+        </w:tc>
+      </w:tr>
+      <w:tr>
+        <w:tc>
+          <w:tcPr>
+            <w:tcW w:w="750" w:type="dxa"/>
+            <w:shd w:val="clear" w:color="auto" w:fill="FFFFFF"/>
+            <w:noWrap/>
+            <w:tcMar>
+              <w:top w:w="0" w:type="dxa"/>
+              <w:left w:w="150" w:type="dxa"/>
+              <w:bottom w:w="0" w:type="dxa"/>
+              <w:right w:w="150" w:type="dxa"/>
+            </w:tcMar>
+            <w:hideMark/>
+          </w:tcPr>
+          <w:p>
+            <w:pPr>
+              <w:spacing w:after="0" w:line="300" w:lineRule="atLeast"/>
+              <w:rPr>
+                <w:rFonts w:ascii="Consolas" w:eastAsia="Times New Roman" w:hAnsi="Consolas" w:cs="Segoe UI"/>
+                <w:color w:val="24292E"/>
+                <w:sz w:val="18"/>
+                <w:szCs w:val="18"/>
+                <w:lang w:eastAsia="is-IS"/>
+              </w:rPr>
+            </w:pPr>
+          </w:p>
+        </w:tc>
+        <w:tc>
+          <w:tcPr>
+            <w:tcW w:w="0" w:type="auto"/>
+            <w:shd w:val="clear" w:color="auto" w:fill="FFFFFF"/>
+            <w:tcMar>
+              <w:top w:w="0" w:type="dxa"/>
+              <w:left w:w="150" w:type="dxa"/>
+              <w:bottom w:w="0" w:type="dxa"/>
+              <w:right w:w="150" w:type="dxa"/>
+            </w:tcMar>
+            <w:hideMark/>
+          </w:tcPr>
+          <w:p>
+            <w:pPr>
+              <w:spacing w:after="0" w:line="300" w:lineRule="atLeast"/>
+              <w:rPr>
+                <w:rFonts w:ascii="Consolas" w:eastAsia="Times New Roman" w:hAnsi="Consolas" w:cs="Segoe UI"/>
+                <w:color w:val="24292E"/>
+                <w:sz w:val="18"/>
+                <w:szCs w:val="18"/>
+                <w:lang w:eastAsia="is-IS"/>
+              </w:rPr>
+            </w:pPr>
+            <w:r>
+              <w:rPr>
+                <w:rFonts w:ascii="Consolas" w:eastAsia="Times New Roman" w:hAnsi="Consolas" w:cs="Segoe UI"/>
+                <w:color w:val="24292E"/>
+                <w:sz w:val="18"/>
+                <w:szCs w:val="18"/>
+                <w:lang w:eastAsia="is-IS"/>
+              </w:rPr>
+              <w:tab/>
+            </w:r>
+            <w:r>
+              <w:rPr>
+                <w:rFonts w:ascii="Consolas" w:eastAsia="Times New Roman" w:hAnsi="Consolas" w:cs="Segoe UI"/>
+                <w:color w:val="24292E"/>
+                <w:sz w:val="18"/>
+                <w:szCs w:val="18"/>
+                <w:lang w:eastAsia="is-IS"/>
+              </w:rPr>
+              <w:tab/>
+              <w:t>if Right IR sensor detects an object</w:t>
+            </w:r>
+          </w:p>
+        </w:tc>
+      </w:tr>
+      <w:tr>
+        <w:tc>
+          <w:tcPr>
+            <w:tcW w:w="750" w:type="dxa"/>
+            <w:shd w:val="clear" w:color="auto" w:fill="FFFFFF"/>
+            <w:noWrap/>
+            <w:tcMar>
+              <w:top w:w="0" w:type="dxa"/>
+              <w:left w:w="150" w:type="dxa"/>
+              <w:bottom w:w="0" w:type="dxa"/>
+              <w:right w:w="150" w:type="dxa"/>
+            </w:tcMar>
+            <w:hideMark/>
+          </w:tcPr>
+          <w:p>
+            <w:pPr>
+              <w:spacing w:after="0" w:line="300" w:lineRule="atLeast"/>
+              <w:rPr>
+                <w:rFonts w:ascii="Consolas" w:eastAsia="Times New Roman" w:hAnsi="Consolas" w:cs="Segoe UI"/>
+                <w:color w:val="24292E"/>
+                <w:sz w:val="18"/>
+                <w:szCs w:val="18"/>
+                <w:lang w:eastAsia="is-IS"/>
+              </w:rPr>
+            </w:pPr>
+          </w:p>
+        </w:tc>
+        <w:tc>
+          <w:tcPr>
+            <w:tcW w:w="0" w:type="auto"/>
+            <w:shd w:val="clear" w:color="auto" w:fill="FFFFFF"/>
+            <w:tcMar>
+              <w:top w:w="0" w:type="dxa"/>
+              <w:left w:w="150" w:type="dxa"/>
+              <w:bottom w:w="0" w:type="dxa"/>
+              <w:right w:w="150" w:type="dxa"/>
+            </w:tcMar>
+            <w:hideMark/>
+          </w:tcPr>
+          <w:p>
+            <w:pPr>
+              <w:spacing w:after="0" w:line="300" w:lineRule="atLeast"/>
+              <w:rPr>
+                <w:rFonts w:ascii="Consolas" w:eastAsia="Times New Roman" w:hAnsi="Consolas" w:cs="Segoe UI"/>
+                <w:color w:val="24292E"/>
+                <w:sz w:val="18"/>
+                <w:szCs w:val="18"/>
+                <w:lang w:eastAsia="is-IS"/>
+              </w:rPr>
+            </w:pPr>
+            <w:r>
+              <w:rPr>
+                <w:rFonts w:ascii="Consolas" w:eastAsia="Times New Roman" w:hAnsi="Consolas" w:cs="Segoe UI"/>
+                <w:color w:val="24292E"/>
+                <w:sz w:val="18"/>
+                <w:szCs w:val="18"/>
+                <w:lang w:eastAsia="is-IS"/>
+              </w:rPr>
+              <w:tab/>
+            </w:r>
+            <w:r>
+              <w:rPr>
+                <w:rFonts w:ascii="Consolas" w:eastAsia="Times New Roman" w:hAnsi="Consolas" w:cs="Segoe UI"/>
+                <w:color w:val="24292E"/>
+                <w:sz w:val="18"/>
+                <w:szCs w:val="18"/>
+                <w:lang w:eastAsia="is-IS"/>
+              </w:rPr>
+              <w:tab/>
+            </w:r>
+            <w:r>
+              <w:rPr>
+                <w:rFonts w:ascii="Consolas" w:eastAsia="Times New Roman" w:hAnsi="Consolas" w:cs="Segoe UI"/>
+                <w:color w:val="24292E"/>
+                <w:sz w:val="18"/>
+                <w:szCs w:val="18"/>
+                <w:lang w:eastAsia="is-IS"/>
+              </w:rPr>
+              <w:tab/>
+              <w:t>Turn Left</w:t>
+            </w:r>
+          </w:p>
+        </w:tc>
+      </w:tr>
+      <w:tr>
+        <w:tc>
+          <w:tcPr>
+            <w:tcW w:w="750" w:type="dxa"/>
+            <w:shd w:val="clear" w:color="auto" w:fill="FFFFFF"/>
+            <w:noWrap/>
+            <w:tcMar>
+              <w:top w:w="0" w:type="dxa"/>
+              <w:left w:w="150" w:type="dxa"/>
+              <w:bottom w:w="0" w:type="dxa"/>
+              <w:right w:w="150" w:type="dxa"/>
+            </w:tcMar>
+            <w:hideMark/>
+          </w:tcPr>
+          <w:p>
+            <w:pPr>
+              <w:spacing w:after="0" w:line="300" w:lineRule="atLeast"/>
+              <w:rPr>
+                <w:rFonts w:ascii="Consolas" w:eastAsia="Times New Roman" w:hAnsi="Consolas" w:cs="Segoe UI"/>
+                <w:color w:val="24292E"/>
+                <w:sz w:val="18"/>
+                <w:szCs w:val="18"/>
+                <w:lang w:eastAsia="is-IS"/>
+              </w:rPr>
+            </w:pPr>
+          </w:p>
+        </w:tc>
+        <w:tc>
+          <w:tcPr>
+            <w:tcW w:w="0" w:type="auto"/>
+            <w:shd w:val="clear" w:color="auto" w:fill="FFFFFF"/>
+            <w:tcMar>
+              <w:top w:w="0" w:type="dxa"/>
+              <w:left w:w="150" w:type="dxa"/>
+              <w:bottom w:w="0" w:type="dxa"/>
+              <w:right w:w="150" w:type="dxa"/>
+            </w:tcMar>
+            <w:hideMark/>
+          </w:tcPr>
+          <w:p>
+            <w:pPr>
+              <w:spacing w:after="0" w:line="300" w:lineRule="atLeast"/>
+              <w:rPr>
+                <w:rFonts w:ascii="Consolas" w:eastAsia="Times New Roman" w:hAnsi="Consolas" w:cs="Segoe UI"/>
+                <w:color w:val="24292E"/>
+                <w:sz w:val="18"/>
+                <w:szCs w:val="18"/>
+                <w:lang w:eastAsia="is-IS"/>
+              </w:rPr>
+            </w:pPr>
+            <w:r>
+              <w:rPr>
+                <w:rFonts w:ascii="Consolas" w:eastAsia="Times New Roman" w:hAnsi="Consolas" w:cs="Segoe UI"/>
+                <w:color w:val="24292E"/>
+                <w:sz w:val="18"/>
+                <w:szCs w:val="18"/>
+                <w:lang w:eastAsia="is-IS"/>
+              </w:rPr>
+              <w:tab/>
+            </w:r>
+            <w:r>
+              <w:rPr>
+                <w:rFonts w:ascii="Consolas" w:eastAsia="Times New Roman" w:hAnsi="Consolas" w:cs="Segoe UI"/>
+                <w:color w:val="24292E"/>
+                <w:sz w:val="18"/>
+                <w:szCs w:val="18"/>
+                <w:lang w:eastAsia="is-IS"/>
+              </w:rPr>
+              <w:tab/>
+              <w:t>if Left IR sensor detects an object</w:t>
+            </w:r>
+          </w:p>
+        </w:tc>
+      </w:tr>
+      <w:tr>
+        <w:tc>
+          <w:tcPr>
+            <w:tcW w:w="750" w:type="dxa"/>
+            <w:shd w:val="clear" w:color="auto" w:fill="FFFFFF"/>
+            <w:noWrap/>
+            <w:tcMar>
+              <w:top w:w="0" w:type="dxa"/>
+              <w:left w:w="150" w:type="dxa"/>
+              <w:bottom w:w="0" w:type="dxa"/>
+              <w:right w:w="150" w:type="dxa"/>
+            </w:tcMar>
+            <w:hideMark/>
+          </w:tcPr>
+          <w:p>
+            <w:pPr>
+              <w:spacing w:after="0" w:line="300" w:lineRule="atLeast"/>
+              <w:rPr>
+                <w:rFonts w:ascii="Consolas" w:eastAsia="Times New Roman" w:hAnsi="Consolas" w:cs="Segoe UI"/>
+                <w:color w:val="24292E"/>
+                <w:sz w:val="18"/>
+                <w:szCs w:val="18"/>
+                <w:lang w:eastAsia="is-IS"/>
+              </w:rPr>
+            </w:pPr>
+          </w:p>
+        </w:tc>
+        <w:tc>
+          <w:tcPr>
+            <w:tcW w:w="0" w:type="auto"/>
+            <w:shd w:val="clear" w:color="auto" w:fill="FFFFFF"/>
+            <w:tcMar>
+              <w:top w:w="0" w:type="dxa"/>
+              <w:left w:w="150" w:type="dxa"/>
+              <w:bottom w:w="0" w:type="dxa"/>
+              <w:right w:w="150" w:type="dxa"/>
+            </w:tcMar>
+            <w:hideMark/>
+          </w:tcPr>
+          <w:p>
+            <w:pPr>
+              <w:spacing w:after="0" w:line="300" w:lineRule="atLeast"/>
+              <w:rPr>
+                <w:rFonts w:ascii="Consolas" w:eastAsia="Times New Roman" w:hAnsi="Consolas" w:cs="Segoe UI"/>
+                <w:color w:val="24292E"/>
+                <w:sz w:val="18"/>
+                <w:szCs w:val="18"/>
+                <w:lang w:eastAsia="is-IS"/>
+              </w:rPr>
+            </w:pPr>
+            <w:r>
+              <w:rPr>
+                <w:rFonts w:ascii="Consolas" w:eastAsia="Times New Roman" w:hAnsi="Consolas" w:cs="Segoe UI"/>
+                <w:color w:val="24292E"/>
+                <w:sz w:val="18"/>
+                <w:szCs w:val="18"/>
+                <w:lang w:eastAsia="is-IS"/>
+              </w:rPr>
+              <w:tab/>
+            </w:r>
+            <w:r>
+              <w:rPr>
+                <w:rFonts w:ascii="Consolas" w:eastAsia="Times New Roman" w:hAnsi="Consolas" w:cs="Segoe UI"/>
+                <w:color w:val="24292E"/>
+                <w:sz w:val="18"/>
+                <w:szCs w:val="18"/>
+                <w:lang w:eastAsia="is-IS"/>
+              </w:rPr>
+              <w:tab/>
+            </w:r>
+            <w:r>
+              <w:rPr>
+                <w:rFonts w:ascii="Consolas" w:eastAsia="Times New Roman" w:hAnsi="Consolas" w:cs="Segoe UI"/>
+                <w:color w:val="24292E"/>
+                <w:sz w:val="18"/>
+                <w:szCs w:val="18"/>
+                <w:lang w:eastAsia="is-IS"/>
+              </w:rPr>
+              <w:tab/>
+              <w:t>Turn Right</w:t>
+            </w:r>
+          </w:p>
+        </w:tc>
+      </w:tr>
+      <w:tr>
+        <w:tc>
+          <w:tcPr>
+            <w:tcW w:w="750" w:type="dxa"/>
+            <w:shd w:val="clear" w:color="auto" w:fill="FFFFFF"/>
+            <w:noWrap/>
+            <w:tcMar>
+              <w:top w:w="0" w:type="dxa"/>
+              <w:left w:w="150" w:type="dxa"/>
+              <w:bottom w:w="0" w:type="dxa"/>
+              <w:right w:w="150" w:type="dxa"/>
+            </w:tcMar>
+            <w:hideMark/>
+          </w:tcPr>
+          <w:p>
+            <w:pPr>
+              <w:spacing w:after="0" w:line="300" w:lineRule="atLeast"/>
+              <w:rPr>
+                <w:rFonts w:ascii="Consolas" w:eastAsia="Times New Roman" w:hAnsi="Consolas" w:cs="Segoe UI"/>
+                <w:color w:val="24292E"/>
+                <w:sz w:val="18"/>
+                <w:szCs w:val="18"/>
+                <w:lang w:eastAsia="is-IS"/>
+              </w:rPr>
+            </w:pPr>
+          </w:p>
+        </w:tc>
+        <w:tc>
+          <w:tcPr>
+            <w:tcW w:w="0" w:type="auto"/>
+            <w:shd w:val="clear" w:color="auto" w:fill="FFFFFF"/>
+            <w:tcMar>
+              <w:top w:w="0" w:type="dxa"/>
+              <w:left w:w="150" w:type="dxa"/>
+              <w:bottom w:w="0" w:type="dxa"/>
+              <w:right w:w="150" w:type="dxa"/>
+            </w:tcMar>
+            <w:hideMark/>
+          </w:tcPr>
+          <w:p>
+            <w:pPr>
+              <w:spacing w:after="0" w:line="300" w:lineRule="atLeast"/>
+              <w:rPr>
+                <w:rFonts w:ascii="Consolas" w:eastAsia="Times New Roman" w:hAnsi="Consolas" w:cs="Segoe UI"/>
+                <w:color w:val="24292E"/>
+                <w:sz w:val="18"/>
+                <w:szCs w:val="18"/>
+                <w:lang w:eastAsia="is-IS"/>
+              </w:rPr>
+            </w:pPr>
+            <w:r>
+              <w:rPr>
+                <w:rFonts w:ascii="Consolas" w:eastAsia="Times New Roman" w:hAnsi="Consolas" w:cs="Segoe UI"/>
+                <w:color w:val="24292E"/>
+                <w:sz w:val="18"/>
+                <w:szCs w:val="18"/>
+                <w:lang w:eastAsia="is-IS"/>
+              </w:rPr>
+              <w:tab/>
+            </w:r>
+            <w:r>
+              <w:rPr>
+                <w:rFonts w:ascii="Consolas" w:eastAsia="Times New Roman" w:hAnsi="Consolas" w:cs="Segoe UI"/>
+                <w:color w:val="24292E"/>
+                <w:sz w:val="18"/>
+                <w:szCs w:val="18"/>
+                <w:lang w:eastAsia="is-IS"/>
+              </w:rPr>
+              <w:t xml:space="preserve"> </w:t>
+            </w:r>
+            <w:r>
+              <w:rPr>
+                <w:rFonts w:ascii="Consolas" w:eastAsia="Times New Roman" w:hAnsi="Consolas" w:cs="Segoe UI"/>
+                <w:color w:val="24292E"/>
+                <w:sz w:val="18"/>
+                <w:szCs w:val="18"/>
+                <w:lang w:eastAsia="is-IS"/>
+              </w:rPr>
+              <w:t>Drive Forward()</w:t>
+            </w:r>
+          </w:p>
+        </w:tc>
+      </w:tr>
+      <w:tr>
+        <w:tc>
+          <w:tcPr>
+            <w:tcW w:w="750" w:type="dxa"/>
+            <w:shd w:val="clear" w:color="auto" w:fill="FFFFFF"/>
+            <w:noWrap/>
+            <w:tcMar>
+              <w:top w:w="0" w:type="dxa"/>
+              <w:left w:w="150" w:type="dxa"/>
+              <w:bottom w:w="0" w:type="dxa"/>
+              <w:right w:w="150" w:type="dxa"/>
+            </w:tcMar>
+            <w:hideMark/>
+          </w:tcPr>
+          <w:p>
+            <w:pPr>
+              <w:spacing w:after="0" w:line="300" w:lineRule="atLeast"/>
+              <w:rPr>
+                <w:rFonts w:ascii="Consolas" w:eastAsia="Times New Roman" w:hAnsi="Consolas" w:cs="Segoe UI"/>
+                <w:color w:val="24292E"/>
+                <w:sz w:val="18"/>
+                <w:szCs w:val="18"/>
+                <w:lang w:eastAsia="is-IS"/>
+              </w:rPr>
+            </w:pPr>
+          </w:p>
+        </w:tc>
+        <w:tc>
+          <w:tcPr>
+            <w:tcW w:w="0" w:type="auto"/>
+            <w:shd w:val="clear" w:color="auto" w:fill="FFFFFF"/>
+            <w:tcMar>
+              <w:top w:w="0" w:type="dxa"/>
+              <w:left w:w="150" w:type="dxa"/>
+              <w:bottom w:w="0" w:type="dxa"/>
+              <w:right w:w="150" w:type="dxa"/>
+            </w:tcMar>
+            <w:hideMark/>
+          </w:tcPr>
+          <w:p>
+            <w:pPr>
+              <w:spacing w:after="0" w:line="300" w:lineRule="atLeast"/>
+              <w:rPr>
+                <w:rFonts w:ascii="Consolas" w:eastAsia="Times New Roman" w:hAnsi="Consolas" w:cs="Segoe UI"/>
+                <w:color w:val="24292E"/>
+                <w:sz w:val="18"/>
+                <w:szCs w:val="18"/>
+                <w:lang w:eastAsia="is-IS"/>
+              </w:rPr>
+            </w:pPr>
+            <w:r>
+              <w:rPr>
+                <w:rFonts w:ascii="Consolas" w:eastAsia="Times New Roman" w:hAnsi="Consolas" w:cs="Segoe UI"/>
+                <w:color w:val="24292E"/>
+                <w:sz w:val="18"/>
+                <w:szCs w:val="18"/>
+                <w:lang w:eastAsia="is-IS"/>
+              </w:rPr>
+              <w:tab/>
+            </w:r>
+            <w:r>
+              <w:rPr>
+                <w:rFonts w:ascii="Consolas" w:eastAsia="Times New Roman" w:hAnsi="Consolas" w:cs="Segoe UI"/>
+                <w:color w:val="24292E"/>
+                <w:sz w:val="18"/>
+                <w:szCs w:val="18"/>
+                <w:lang w:eastAsia="is-IS"/>
+              </w:rPr>
+              <w:t xml:space="preserve"> </w:t>
+            </w:r>
+            <w:r>
+              <w:rPr>
+                <w:rFonts w:ascii="Consolas" w:eastAsia="Times New Roman" w:hAnsi="Consolas" w:cs="Segoe UI"/>
+                <w:color w:val="24292E"/>
+                <w:sz w:val="18"/>
+                <w:szCs w:val="18"/>
+                <w:lang w:eastAsia="is-IS"/>
+              </w:rPr>
+              <w:t>if LineSensor detects nothing on Left</w:t>
+            </w:r>
+          </w:p>
+        </w:tc>
+      </w:tr>
+      <w:tr>
+        <w:tc>
+          <w:tcPr>
+            <w:tcW w:w="750" w:type="dxa"/>
+            <w:shd w:val="clear" w:color="auto" w:fill="FFFFFF"/>
+            <w:noWrap/>
+            <w:tcMar>
+              <w:top w:w="0" w:type="dxa"/>
+              <w:left w:w="150" w:type="dxa"/>
+              <w:bottom w:w="0" w:type="dxa"/>
+              <w:right w:w="150" w:type="dxa"/>
+            </w:tcMar>
+            <w:hideMark/>
+          </w:tcPr>
+          <w:p>
+            <w:pPr>
+              <w:spacing w:after="0" w:line="300" w:lineRule="atLeast"/>
+              <w:rPr>
+                <w:rFonts w:ascii="Consolas" w:eastAsia="Times New Roman" w:hAnsi="Consolas" w:cs="Segoe UI"/>
+                <w:color w:val="24292E"/>
+                <w:sz w:val="18"/>
+                <w:szCs w:val="18"/>
+                <w:lang w:eastAsia="is-IS"/>
+              </w:rPr>
+            </w:pPr>
+          </w:p>
+        </w:tc>
+        <w:tc>
+          <w:tcPr>
+            <w:tcW w:w="0" w:type="auto"/>
+            <w:shd w:val="clear" w:color="auto" w:fill="FFFFFF"/>
+            <w:tcMar>
+              <w:top w:w="0" w:type="dxa"/>
+              <w:left w:w="150" w:type="dxa"/>
+              <w:bottom w:w="0" w:type="dxa"/>
+              <w:right w:w="150" w:type="dxa"/>
+            </w:tcMar>
+            <w:hideMark/>
+          </w:tcPr>
+          <w:p>
+            <w:pPr>
+              <w:spacing w:after="0" w:line="300" w:lineRule="atLeast"/>
+              <w:rPr>
+                <w:rFonts w:ascii="Consolas" w:eastAsia="Times New Roman" w:hAnsi="Consolas" w:cs="Segoe UI"/>
+                <w:color w:val="24292E"/>
+                <w:sz w:val="18"/>
+                <w:szCs w:val="18"/>
+                <w:lang w:eastAsia="is-IS"/>
+              </w:rPr>
+            </w:pPr>
+            <w:r>
+              <w:rPr>
+                <w:rFonts w:ascii="Consolas" w:eastAsia="Times New Roman" w:hAnsi="Consolas" w:cs="Segoe UI"/>
+                <w:color w:val="24292E"/>
+                <w:sz w:val="18"/>
+                <w:szCs w:val="18"/>
+                <w:lang w:eastAsia="is-IS"/>
+              </w:rPr>
+              <w:tab/>
+            </w:r>
+            <w:r>
+              <w:rPr>
+                <w:rFonts w:ascii="Consolas" w:eastAsia="Times New Roman" w:hAnsi="Consolas" w:cs="Segoe UI"/>
+                <w:color w:val="24292E"/>
+                <w:sz w:val="18"/>
+                <w:szCs w:val="18"/>
+                <w:lang w:eastAsia="is-IS"/>
+              </w:rPr>
+              <w:tab/>
+              <w:t>Turn Right</w:t>
+            </w:r>
+          </w:p>
+        </w:tc>
+      </w:tr>
+      <w:tr>
+        <w:tc>
+          <w:tcPr>
+            <w:tcW w:w="750" w:type="dxa"/>
+            <w:shd w:val="clear" w:color="auto" w:fill="FFFFFF"/>
+            <w:noWrap/>
+            <w:tcMar>
+              <w:top w:w="0" w:type="dxa"/>
+              <w:left w:w="150" w:type="dxa"/>
+              <w:bottom w:w="0" w:type="dxa"/>
+              <w:right w:w="150" w:type="dxa"/>
+            </w:tcMar>
+            <w:hideMark/>
+          </w:tcPr>
+          <w:p>
+            <w:pPr>
+              <w:spacing w:after="0" w:line="300" w:lineRule="atLeast"/>
+              <w:rPr>
+                <w:rFonts w:ascii="Consolas" w:eastAsia="Times New Roman" w:hAnsi="Consolas" w:cs="Segoe UI"/>
+                <w:color w:val="24292E"/>
+                <w:sz w:val="18"/>
+                <w:szCs w:val="18"/>
+                <w:lang w:eastAsia="is-IS"/>
+              </w:rPr>
+            </w:pPr>
+          </w:p>
+        </w:tc>
+        <w:tc>
+          <w:tcPr>
+            <w:tcW w:w="0" w:type="auto"/>
+            <w:shd w:val="clear" w:color="auto" w:fill="FFFFFF"/>
+            <w:tcMar>
+              <w:top w:w="0" w:type="dxa"/>
+              <w:left w:w="150" w:type="dxa"/>
+              <w:bottom w:w="0" w:type="dxa"/>
+              <w:right w:w="150" w:type="dxa"/>
+            </w:tcMar>
+            <w:hideMark/>
+          </w:tcPr>
+          <w:p>
+            <w:pPr>
+              <w:spacing w:after="0" w:line="300" w:lineRule="atLeast"/>
+              <w:rPr>
+                <w:rFonts w:ascii="Consolas" w:eastAsia="Times New Roman" w:hAnsi="Consolas" w:cs="Segoe UI"/>
+                <w:color w:val="24292E"/>
+                <w:sz w:val="18"/>
+                <w:szCs w:val="18"/>
+                <w:lang w:eastAsia="is-IS"/>
+              </w:rPr>
+            </w:pPr>
+            <w:r>
+              <w:rPr>
+                <w:rFonts w:ascii="Consolas" w:eastAsia="Times New Roman" w:hAnsi="Consolas" w:cs="Segoe UI"/>
+                <w:color w:val="24292E"/>
+                <w:sz w:val="18"/>
+                <w:szCs w:val="18"/>
+                <w:lang w:eastAsia="is-IS"/>
+              </w:rPr>
+              <w:tab/>
+            </w:r>
+            <w:r>
+              <w:rPr>
+                <w:rFonts w:ascii="Consolas" w:eastAsia="Times New Roman" w:hAnsi="Consolas" w:cs="Segoe UI"/>
+                <w:color w:val="24292E"/>
+                <w:sz w:val="18"/>
+                <w:szCs w:val="18"/>
+                <w:lang w:eastAsia="is-IS"/>
+              </w:rPr>
+              <w:t xml:space="preserve"> </w:t>
+            </w:r>
+            <w:r>
+              <w:rPr>
+                <w:rFonts w:ascii="Consolas" w:eastAsia="Times New Roman" w:hAnsi="Consolas" w:cs="Segoe UI"/>
+                <w:color w:val="24292E"/>
+                <w:sz w:val="18"/>
+                <w:szCs w:val="18"/>
+                <w:lang w:eastAsia="is-IS"/>
+              </w:rPr>
+              <w:t>if Linesensor detects nothing on right</w:t>
+            </w:r>
+          </w:p>
+        </w:tc>
+      </w:tr>
+      <w:tr>
+        <w:tc>
+          <w:tcPr>
+            <w:tcW w:w="750" w:type="dxa"/>
+            <w:shd w:val="clear" w:color="auto" w:fill="FFFFFF"/>
+            <w:noWrap/>
+            <w:tcMar>
+              <w:top w:w="0" w:type="dxa"/>
+              <w:left w:w="150" w:type="dxa"/>
+              <w:bottom w:w="0" w:type="dxa"/>
+              <w:right w:w="150" w:type="dxa"/>
+            </w:tcMar>
+            <w:hideMark/>
+          </w:tcPr>
+          <w:p>
+            <w:pPr>
+              <w:spacing w:after="0" w:line="300" w:lineRule="atLeast"/>
+              <w:rPr>
+                <w:rFonts w:ascii="Consolas" w:eastAsia="Times New Roman" w:hAnsi="Consolas" w:cs="Segoe UI"/>
+                <w:color w:val="24292E"/>
+                <w:sz w:val="18"/>
+                <w:szCs w:val="18"/>
+                <w:lang w:eastAsia="is-IS"/>
+              </w:rPr>
+            </w:pPr>
+          </w:p>
+        </w:tc>
+        <w:tc>
+          <w:tcPr>
+            <w:tcW w:w="0" w:type="auto"/>
+            <w:shd w:val="clear" w:color="auto" w:fill="FFFFFF"/>
+            <w:tcMar>
+              <w:top w:w="0" w:type="dxa"/>
+              <w:left w:w="150" w:type="dxa"/>
+              <w:bottom w:w="0" w:type="dxa"/>
+              <w:right w:w="150" w:type="dxa"/>
+            </w:tcMar>
+            <w:hideMark/>
+          </w:tcPr>
+          <w:p>
+            <w:pPr>
+              <w:spacing w:after="0" w:line="300" w:lineRule="atLeast"/>
+              <w:rPr>
+                <w:rFonts w:ascii="Consolas" w:eastAsia="Times New Roman" w:hAnsi="Consolas" w:cs="Segoe UI"/>
+                <w:color w:val="24292E"/>
+                <w:sz w:val="18"/>
+                <w:szCs w:val="18"/>
+                <w:lang w:eastAsia="is-IS"/>
+              </w:rPr>
+            </w:pPr>
+            <w:r>
+              <w:rPr>
+                <w:rFonts w:ascii="Consolas" w:eastAsia="Times New Roman" w:hAnsi="Consolas" w:cs="Segoe UI"/>
+                <w:color w:val="24292E"/>
+                <w:sz w:val="18"/>
+                <w:szCs w:val="18"/>
+                <w:lang w:eastAsia="is-IS"/>
+              </w:rPr>
+              <w:tab/>
+            </w:r>
+            <w:r>
+              <w:rPr>
+                <w:rFonts w:ascii="Consolas" w:eastAsia="Times New Roman" w:hAnsi="Consolas" w:cs="Segoe UI"/>
+                <w:color w:val="24292E"/>
+                <w:sz w:val="18"/>
+                <w:szCs w:val="18"/>
+                <w:lang w:eastAsia="is-IS"/>
+              </w:rPr>
+              <w:tab/>
+              <w:t>Turn Left</w:t>
+            </w:r>
+          </w:p>
+        </w:tc>
+      </w:tr>
+      <w:tr>
+        <w:tc>
+          <w:tcPr>
+            <w:tcW w:w="750" w:type="dxa"/>
+            <w:shd w:val="clear" w:color="auto" w:fill="FFFFFF"/>
+            <w:noWrap/>
+            <w:tcMar>
+              <w:top w:w="0" w:type="dxa"/>
+              <w:left w:w="150" w:type="dxa"/>
+              <w:bottom w:w="0" w:type="dxa"/>
+              <w:right w:w="150" w:type="dxa"/>
+            </w:tcMar>
+            <w:hideMark/>
+          </w:tcPr>
+          <w:p>
+            <w:pPr>
+              <w:spacing w:after="0" w:line="300" w:lineRule="atLeast"/>
+              <w:rPr>
+                <w:rFonts w:ascii="Consolas" w:eastAsia="Times New Roman" w:hAnsi="Consolas" w:cs="Segoe UI"/>
+                <w:color w:val="24292E"/>
+                <w:sz w:val="18"/>
+                <w:szCs w:val="18"/>
+                <w:lang w:eastAsia="is-IS"/>
+              </w:rPr>
+            </w:pPr>
+          </w:p>
+        </w:tc>
+        <w:tc>
+          <w:tcPr>
+            <w:tcW w:w="0" w:type="auto"/>
+            <w:shd w:val="clear" w:color="auto" w:fill="FFFFFF"/>
+            <w:tcMar>
+              <w:top w:w="0" w:type="dxa"/>
+              <w:left w:w="150" w:type="dxa"/>
+              <w:bottom w:w="0" w:type="dxa"/>
+              <w:right w:w="150" w:type="dxa"/>
+            </w:tcMar>
+            <w:hideMark/>
+          </w:tcPr>
+          <w:p>
+            <w:pPr>
+              <w:spacing w:after="0" w:line="300" w:lineRule="atLeast"/>
+              <w:rPr>
+                <w:rFonts w:ascii="Consolas" w:eastAsia="Times New Roman" w:hAnsi="Consolas" w:cs="Segoe UI"/>
+                <w:color w:val="24292E"/>
+                <w:sz w:val="18"/>
+                <w:szCs w:val="18"/>
+                <w:lang w:eastAsia="is-IS"/>
+              </w:rPr>
+            </w:pPr>
+            <w:r>
+              <w:rPr>
+                <w:rFonts w:ascii="Consolas" w:eastAsia="Times New Roman" w:hAnsi="Consolas" w:cs="Segoe UI"/>
+                <w:color w:val="24292E"/>
+                <w:sz w:val="18"/>
+                <w:szCs w:val="18"/>
+                <w:lang w:eastAsia="is-IS"/>
+              </w:rPr>
+              <w:tab/>
+            </w:r>
+            <w:r>
+              <w:rPr>
+                <w:rFonts w:ascii="Consolas" w:eastAsia="Times New Roman" w:hAnsi="Consolas" w:cs="Segoe UI"/>
+                <w:color w:val="24292E"/>
+                <w:sz w:val="18"/>
+                <w:szCs w:val="18"/>
+                <w:lang w:eastAsia="is-IS"/>
+              </w:rPr>
+              <w:t xml:space="preserve"> </w:t>
+            </w:r>
+            <w:r>
+              <w:rPr>
+                <w:rFonts w:ascii="Consolas" w:eastAsia="Times New Roman" w:hAnsi="Consolas" w:cs="Segoe UI"/>
+                <w:color w:val="24292E"/>
+                <w:sz w:val="18"/>
+                <w:szCs w:val="18"/>
+                <w:lang w:eastAsia="is-IS"/>
+              </w:rPr>
+              <w:t>Drive Forward()</w:t>
+            </w:r>
+          </w:p>
+        </w:tc>
+      </w:tr>
+      <w:tr>
+        <w:tc>
+          <w:tcPr>
+            <w:tcW w:w="750" w:type="dxa"/>
+            <w:shd w:val="clear" w:color="auto" w:fill="FFFFFF"/>
+            <w:noWrap/>
+            <w:tcMar>
+              <w:top w:w="0" w:type="dxa"/>
+              <w:left w:w="150" w:type="dxa"/>
+              <w:bottom w:w="0" w:type="dxa"/>
+              <w:right w:w="150" w:type="dxa"/>
+            </w:tcMar>
+            <w:hideMark/>
+          </w:tcPr>
+          <w:p>
+            <w:pPr>
+              <w:spacing w:after="0" w:line="300" w:lineRule="atLeast"/>
+              <w:rPr>
+                <w:rFonts w:ascii="Consolas" w:eastAsia="Times New Roman" w:hAnsi="Consolas" w:cs="Segoe UI"/>
+                <w:color w:val="24292E"/>
+                <w:sz w:val="18"/>
+                <w:szCs w:val="18"/>
+                <w:lang w:eastAsia="is-IS"/>
+              </w:rPr>
+            </w:pPr>
+          </w:p>
+        </w:tc>
+        <w:tc>
+          <w:tcPr>
+            <w:tcW w:w="0" w:type="auto"/>
+            <w:shd w:val="clear" w:color="auto" w:fill="FFFFFF"/>
+            <w:tcMar>
+              <w:top w:w="0" w:type="dxa"/>
+              <w:left w:w="150" w:type="dxa"/>
+              <w:bottom w:w="0" w:type="dxa"/>
+              <w:right w:w="150" w:type="dxa"/>
+            </w:tcMar>
+            <w:hideMark/>
+          </w:tcPr>
+          <w:p>
+            <w:pPr>
+              <w:spacing w:after="0" w:line="300" w:lineRule="atLeast"/>
+              <w:rPr>
+                <w:rFonts w:ascii="Consolas" w:eastAsia="Times New Roman" w:hAnsi="Consolas" w:cs="Segoe UI"/>
+                <w:color w:val="24292E"/>
+                <w:sz w:val="18"/>
+                <w:szCs w:val="18"/>
+                <w:lang w:eastAsia="is-IS"/>
+              </w:rPr>
+            </w:pPr>
+            <w:r>
+              <w:rPr>
+                <w:rFonts w:ascii="Consolas" w:eastAsia="Times New Roman" w:hAnsi="Consolas" w:cs="Segoe UI"/>
+                <w:color w:val="24292E"/>
+                <w:sz w:val="18"/>
+                <w:szCs w:val="18"/>
+                <w:lang w:eastAsia="is-IS"/>
+              </w:rPr>
+              <w:tab/>
+            </w:r>
+            <w:r>
+              <w:rPr>
+                <w:rFonts w:ascii="Consolas" w:eastAsia="Times New Roman" w:hAnsi="Consolas" w:cs="Segoe UI"/>
+                <w:color w:val="24292E"/>
+                <w:sz w:val="18"/>
+                <w:szCs w:val="18"/>
+                <w:lang w:eastAsia="is-IS"/>
+              </w:rPr>
+              <w:t xml:space="preserve"> </w:t>
+            </w:r>
+            <w:r>
+              <w:rPr>
+                <w:rFonts w:ascii="Consolas" w:eastAsia="Times New Roman" w:hAnsi="Consolas" w:cs="Segoe UI"/>
+                <w:color w:val="24292E"/>
+                <w:sz w:val="18"/>
+                <w:szCs w:val="18"/>
+                <w:lang w:eastAsia="is-IS"/>
+              </w:rPr>
+              <w:t>if drive.length &gt; 10meter</w:t>
+            </w:r>
+          </w:p>
+        </w:tc>
+      </w:tr>
+      <w:tr>
+        <w:tc>
+          <w:tcPr>
+            <w:tcW w:w="750" w:type="dxa"/>
+            <w:shd w:val="clear" w:color="auto" w:fill="FFFFFF"/>
+            <w:noWrap/>
+            <w:tcMar>
+              <w:top w:w="0" w:type="dxa"/>
+              <w:left w:w="150" w:type="dxa"/>
+              <w:bottom w:w="0" w:type="dxa"/>
+              <w:right w:w="150" w:type="dxa"/>
+            </w:tcMar>
+            <w:hideMark/>
+          </w:tcPr>
+          <w:p>
+            <w:pPr>
+              <w:spacing w:after="0" w:line="300" w:lineRule="atLeast"/>
+              <w:rPr>
+                <w:rFonts w:ascii="Consolas" w:eastAsia="Times New Roman" w:hAnsi="Consolas" w:cs="Segoe UI"/>
+                <w:color w:val="24292E"/>
+                <w:sz w:val="18"/>
+                <w:szCs w:val="18"/>
+                <w:lang w:eastAsia="is-IS"/>
+              </w:rPr>
+            </w:pPr>
+          </w:p>
+        </w:tc>
+        <w:tc>
+          <w:tcPr>
+            <w:tcW w:w="0" w:type="auto"/>
+            <w:shd w:val="clear" w:color="auto" w:fill="FFFFFF"/>
+            <w:tcMar>
+              <w:top w:w="0" w:type="dxa"/>
+              <w:left w:w="150" w:type="dxa"/>
+              <w:bottom w:w="0" w:type="dxa"/>
+              <w:right w:w="150" w:type="dxa"/>
+            </w:tcMar>
+            <w:hideMark/>
+          </w:tcPr>
+          <w:p>
+            <w:pPr>
+              <w:spacing w:after="0" w:line="300" w:lineRule="atLeast"/>
+              <w:rPr>
+                <w:rFonts w:ascii="Consolas" w:eastAsia="Times New Roman" w:hAnsi="Consolas" w:cs="Segoe UI"/>
+                <w:color w:val="24292E"/>
+                <w:sz w:val="18"/>
+                <w:szCs w:val="18"/>
+                <w:lang w:eastAsia="is-IS"/>
+              </w:rPr>
+            </w:pPr>
+            <w:r>
+              <w:rPr>
+                <w:rFonts w:ascii="Consolas" w:eastAsia="Times New Roman" w:hAnsi="Consolas" w:cs="Segoe UI"/>
+                <w:color w:val="24292E"/>
+                <w:sz w:val="18"/>
+                <w:szCs w:val="18"/>
+                <w:lang w:eastAsia="is-IS"/>
+              </w:rPr>
+              <w:tab/>
+            </w:r>
+            <w:r>
+              <w:rPr>
+                <w:rFonts w:ascii="Consolas" w:eastAsia="Times New Roman" w:hAnsi="Consolas" w:cs="Segoe UI"/>
+                <w:color w:val="24292E"/>
+                <w:sz w:val="18"/>
+                <w:szCs w:val="18"/>
+                <w:lang w:eastAsia="is-IS"/>
+              </w:rPr>
+              <w:tab/>
+              <w:t>Stop()</w:t>
+            </w:r>
+          </w:p>
+        </w:tc>
+      </w:tr>
+    </w:tbl>
     <w:p>
       <w:pPr>
         <w:rPr>
@@ -2163,9 +3052,9 @@
         <w:lastRenderedPageBreak/>
         <w:drawing>
           <wp:inline distT="0" distB="0" distL="0" distR="0">
-            <wp:extent cx="4882515" cy="8892540"/>
-            <wp:effectExtent l="0" t="0" r="0" b="3810"/>
-            <wp:docPr id="1" name="Picture 1"/>
+            <wp:extent cx="5760720" cy="8570595"/>
+            <wp:effectExtent l="0" t="0" r="0" b="1905"/>
+            <wp:docPr id="2" name="Picture 2"/>
             <wp:cNvGraphicFramePr>
               <a:graphicFrameLocks xmlns:a="http://schemas.openxmlformats.org/drawingml/2006/main" noChangeAspect="1"/>
             </wp:cNvGraphicFramePr>
@@ -2173,7 +3062,7 @@
               <a:graphicData uri="http://schemas.openxmlformats.org/drawingml/2006/picture">
                 <pic:pic xmlns:pic="http://schemas.openxmlformats.org/drawingml/2006/picture">
                   <pic:nvPicPr>
-                    <pic:cNvPr id="1" name="flowchart2017.jpg"/>
+                    <pic:cNvPr id="2" name="flowchart2018.jpg"/>
                     <pic:cNvPicPr/>
                   </pic:nvPicPr>
                   <pic:blipFill>
@@ -2191,7 +3080,7 @@
                   <pic:spPr>
                     <a:xfrm>
                       <a:off x="0" y="0"/>
-                      <a:ext cx="4882515" cy="8892540"/>
+                      <a:ext cx="5760720" cy="8570595"/>
                     </a:xfrm>
                     <a:prstGeom prst="rect">
                       <a:avLst/>
@@ -2206,6 +3095,24 @@
     </w:p>
     <w:p>
       <w:pPr>
+        <w:rPr>
+          <w:rFonts w:ascii="Times New Roman" w:hAnsi="Times New Roman" w:cs="Times New Roman"/>
+          <w:sz w:val="24"/>
+          <w:szCs w:val="24"/>
+        </w:rPr>
+      </w:pPr>
+    </w:p>
+    <w:p>
+      <w:pPr>
+        <w:rPr>
+          <w:rFonts w:ascii="Times New Roman" w:hAnsi="Times New Roman" w:cs="Times New Roman"/>
+          <w:sz w:val="24"/>
+          <w:szCs w:val="24"/>
+        </w:rPr>
+      </w:pPr>
+    </w:p>
+    <w:p>
+      <w:pPr>
         <w:jc w:val="center"/>
         <w:rPr>
           <w:rFonts w:ascii="Times New Roman" w:hAnsi="Times New Roman" w:cs="Times New Roman"/>
@@ -2219,8 +3126,17 @@
           <w:sz w:val="36"/>
           <w:szCs w:val="36"/>
         </w:rPr>
-        <w:lastRenderedPageBreak/>
-        <w:t>Prófanir</w:t>
+        <w:t>Próf</w:t>
+      </w:r>
+      <w:bookmarkStart w:id="4" w:name="Prófanir"/>
+      <w:bookmarkEnd w:id="4"/>
+      <w:r>
+        <w:rPr>
+          <w:rFonts w:ascii="Times New Roman" w:hAnsi="Times New Roman" w:cs="Times New Roman"/>
+          <w:sz w:val="36"/>
+          <w:szCs w:val="36"/>
+        </w:rPr>
+        <w:t>anir</w:t>
       </w:r>
     </w:p>
     <w:p>
@@ -2547,268 +3463,21 @@
           <w:sz w:val="36"/>
           <w:szCs w:val="36"/>
         </w:rPr>
-        <w:lastRenderedPageBreak/>
-        <w:t>Lokaorð</w:t>
-      </w:r>
-    </w:p>
-    <w:p>
-      <w:pPr>
+        <w:t>Loka</w:t>
+      </w:r>
+      <w:bookmarkStart w:id="5" w:name="Lokaorð"/>
+      <w:bookmarkEnd w:id="5"/>
+      <w:r>
         <w:rPr>
           <w:rFonts w:ascii="Times New Roman" w:hAnsi="Times New Roman" w:cs="Times New Roman"/>
           <w:sz w:val="36"/>
           <w:szCs w:val="36"/>
         </w:rPr>
-      </w:pPr>
-    </w:p>
-    <w:p>
-      <w:pPr>
-        <w:rPr>
-          <w:rFonts w:ascii="Times New Roman" w:hAnsi="Times New Roman" w:cs="Times New Roman"/>
-          <w:sz w:val="24"/>
-          <w:szCs w:val="24"/>
-        </w:rPr>
-      </w:pPr>
-      <w:r>
-        <w:rPr>
-          <w:rFonts w:ascii="Times New Roman" w:hAnsi="Times New Roman" w:cs="Times New Roman"/>
-          <w:sz w:val="24"/>
-          <w:szCs w:val="24"/>
-        </w:rPr>
-        <w:t>Verkefnið gekk upp og niður yfir önnina, lentum eins og flestir í eitthverju vesen að finna út hvar við vildum enda með þetta verkefni. Samvinnan okkar var með því besta eins og vanalega, þótt að github var ekki okkar besti vinur í byrjun.</w:t>
-      </w:r>
-    </w:p>
-    <w:p>
-      <w:pPr>
-        <w:rPr>
-          <w:rFonts w:ascii="Times New Roman" w:hAnsi="Times New Roman" w:cs="Times New Roman"/>
-          <w:sz w:val="24"/>
-          <w:szCs w:val="24"/>
-        </w:rPr>
-      </w:pPr>
-      <w:r>
-        <w:rPr>
-          <w:rFonts w:ascii="Times New Roman" w:hAnsi="Times New Roman" w:cs="Times New Roman"/>
-          <w:sz w:val="24"/>
-          <w:szCs w:val="24"/>
-        </w:rPr>
-        <w:t xml:space="preserve">Róbo gaf okkur aðeins meiri skilning á hvað það </w:t>
-      </w:r>
-      <w:r>
-        <w:rPr>
-          <w:rFonts w:ascii="Times New Roman" w:hAnsi="Times New Roman" w:cs="Times New Roman"/>
-          <w:sz w:val="24"/>
-          <w:szCs w:val="24"/>
-        </w:rPr>
-        <w:t>þarf að huga</w:t>
-      </w:r>
-      <w:r>
-        <w:rPr>
-          <w:rFonts w:ascii="Times New Roman" w:hAnsi="Times New Roman" w:cs="Times New Roman"/>
-          <w:sz w:val="24"/>
-          <w:szCs w:val="24"/>
-        </w:rPr>
-        <w:t xml:space="preserve"> að miklu þegar kemur </w:t>
-      </w:r>
-      <w:r>
-        <w:rPr>
-          <w:rFonts w:ascii="Times New Roman" w:hAnsi="Times New Roman" w:cs="Times New Roman"/>
-          <w:sz w:val="24"/>
-          <w:szCs w:val="24"/>
-        </w:rPr>
-        <w:t xml:space="preserve">tækum sem keyra með bara með tölvukerfi. Hvað allt þarf að vera fullkomið í hönnun á kóða og framkvæmd hans. Ein villa gæti sent allt kerfið útum gluggan. </w:t>
-      </w:r>
-    </w:p>
-    <w:p>
-      <w:pPr>
-        <w:rPr>
-          <w:rFonts w:ascii="Times New Roman" w:hAnsi="Times New Roman" w:cs="Times New Roman"/>
-          <w:sz w:val="24"/>
-          <w:szCs w:val="24"/>
-        </w:rPr>
-      </w:pPr>
-      <w:r>
-        <w:rPr>
-          <w:rFonts w:ascii="Times New Roman" w:hAnsi="Times New Roman" w:cs="Times New Roman"/>
-          <w:sz w:val="24"/>
-          <w:szCs w:val="24"/>
-        </w:rPr>
-        <w:t xml:space="preserve">Myndi ekki segja að róbotinn okkar mun hafa eitthver hagnýtt gildi fyrir utan að kenna okkur. En þetta kveikti minnsta kosti mun meira áhuga á framtíðinn í tölvukeyrðum bílum eins og Teslu og fl. Þetta mun gefa betri sjón varðandi framtíðar nám ef maður skyldi velja að stefna í áttina að forrita faratæki eða álíka. </w:t>
-      </w:r>
-    </w:p>
-    <w:p>
-      <w:pPr>
-        <w:rPr>
-          <w:rFonts w:ascii="Times New Roman" w:hAnsi="Times New Roman" w:cs="Times New Roman"/>
-          <w:sz w:val="24"/>
-          <w:szCs w:val="24"/>
-        </w:rPr>
-      </w:pPr>
-    </w:p>
-    <w:p>
-      <w:pPr>
-        <w:rPr>
-          <w:rFonts w:ascii="Times New Roman" w:hAnsi="Times New Roman" w:cs="Times New Roman"/>
-          <w:sz w:val="24"/>
-          <w:szCs w:val="24"/>
-        </w:rPr>
-      </w:pPr>
-    </w:p>
-    <w:p>
-      <w:pPr>
-        <w:rPr>
-          <w:rFonts w:ascii="Times New Roman" w:hAnsi="Times New Roman" w:cs="Times New Roman"/>
-          <w:sz w:val="24"/>
-          <w:szCs w:val="24"/>
-        </w:rPr>
-      </w:pPr>
-    </w:p>
-    <w:p>
-      <w:pPr>
-        <w:rPr>
-          <w:rFonts w:ascii="Times New Roman" w:hAnsi="Times New Roman" w:cs="Times New Roman"/>
-          <w:sz w:val="24"/>
-          <w:szCs w:val="24"/>
-        </w:rPr>
-      </w:pPr>
-    </w:p>
-    <w:p>
-      <w:pPr>
-        <w:rPr>
-          <w:rFonts w:ascii="Times New Roman" w:hAnsi="Times New Roman" w:cs="Times New Roman"/>
-          <w:sz w:val="24"/>
-          <w:szCs w:val="24"/>
-        </w:rPr>
-      </w:pPr>
-    </w:p>
-    <w:p>
-      <w:pPr>
-        <w:rPr>
-          <w:rFonts w:ascii="Times New Roman" w:hAnsi="Times New Roman" w:cs="Times New Roman"/>
-          <w:sz w:val="24"/>
-          <w:szCs w:val="24"/>
-        </w:rPr>
-      </w:pPr>
-    </w:p>
-    <w:p>
-      <w:pPr>
-        <w:rPr>
-          <w:rFonts w:ascii="Times New Roman" w:hAnsi="Times New Roman" w:cs="Times New Roman"/>
-          <w:sz w:val="24"/>
-          <w:szCs w:val="24"/>
-        </w:rPr>
-      </w:pPr>
-    </w:p>
-    <w:p>
-      <w:pPr>
-        <w:rPr>
-          <w:rFonts w:ascii="Times New Roman" w:hAnsi="Times New Roman" w:cs="Times New Roman"/>
-          <w:sz w:val="24"/>
-          <w:szCs w:val="24"/>
-        </w:rPr>
-      </w:pPr>
-    </w:p>
-    <w:p>
-      <w:pPr>
-        <w:rPr>
-          <w:rFonts w:ascii="Times New Roman" w:hAnsi="Times New Roman" w:cs="Times New Roman"/>
-          <w:sz w:val="24"/>
-          <w:szCs w:val="24"/>
-        </w:rPr>
-      </w:pPr>
-    </w:p>
-    <w:p>
-      <w:pPr>
-        <w:rPr>
-          <w:rFonts w:ascii="Times New Roman" w:hAnsi="Times New Roman" w:cs="Times New Roman"/>
-          <w:sz w:val="24"/>
-          <w:szCs w:val="24"/>
-        </w:rPr>
-      </w:pPr>
-    </w:p>
-    <w:p>
-      <w:pPr>
-        <w:rPr>
-          <w:rFonts w:ascii="Times New Roman" w:hAnsi="Times New Roman" w:cs="Times New Roman"/>
-          <w:sz w:val="24"/>
-          <w:szCs w:val="24"/>
-        </w:rPr>
-      </w:pPr>
-    </w:p>
-    <w:p>
-      <w:pPr>
-        <w:rPr>
-          <w:rFonts w:ascii="Times New Roman" w:hAnsi="Times New Roman" w:cs="Times New Roman"/>
-          <w:sz w:val="24"/>
-          <w:szCs w:val="24"/>
-        </w:rPr>
-      </w:pPr>
-    </w:p>
-    <w:p>
-      <w:pPr>
-        <w:rPr>
-          <w:rFonts w:ascii="Times New Roman" w:hAnsi="Times New Roman" w:cs="Times New Roman"/>
-          <w:sz w:val="24"/>
-          <w:szCs w:val="24"/>
-        </w:rPr>
-      </w:pPr>
-    </w:p>
-    <w:p>
-      <w:pPr>
-        <w:rPr>
-          <w:rFonts w:ascii="Times New Roman" w:hAnsi="Times New Roman" w:cs="Times New Roman"/>
-          <w:sz w:val="24"/>
-          <w:szCs w:val="24"/>
-        </w:rPr>
-      </w:pPr>
-    </w:p>
-    <w:p>
-      <w:pPr>
-        <w:rPr>
-          <w:rFonts w:ascii="Times New Roman" w:hAnsi="Times New Roman" w:cs="Times New Roman"/>
-          <w:sz w:val="24"/>
-          <w:szCs w:val="24"/>
-        </w:rPr>
-      </w:pPr>
-    </w:p>
-    <w:p>
-      <w:pPr>
-        <w:rPr>
-          <w:rFonts w:ascii="Times New Roman" w:hAnsi="Times New Roman" w:cs="Times New Roman"/>
-          <w:sz w:val="24"/>
-          <w:szCs w:val="24"/>
-        </w:rPr>
-      </w:pPr>
-    </w:p>
-    <w:p>
-      <w:pPr>
-        <w:rPr>
-          <w:rFonts w:ascii="Times New Roman" w:hAnsi="Times New Roman" w:cs="Times New Roman"/>
-          <w:sz w:val="24"/>
-          <w:szCs w:val="24"/>
-        </w:rPr>
-      </w:pPr>
-    </w:p>
-    <w:p>
-      <w:pPr>
-        <w:rPr>
-          <w:rFonts w:ascii="Times New Roman" w:hAnsi="Times New Roman" w:cs="Times New Roman"/>
-          <w:sz w:val="24"/>
-          <w:szCs w:val="24"/>
-        </w:rPr>
-      </w:pPr>
-    </w:p>
-    <w:p>
-      <w:pPr>
-        <w:rPr>
-          <w:rFonts w:ascii="Times New Roman" w:hAnsi="Times New Roman" w:cs="Times New Roman"/>
-          <w:sz w:val="24"/>
-          <w:szCs w:val="24"/>
-        </w:rPr>
-      </w:pPr>
-    </w:p>
-    <w:p>
-      <w:pPr>
-        <w:jc w:val="center"/>
+        <w:t>orð</w:t>
+      </w:r>
+    </w:p>
+    <w:p>
+      <w:pPr>
         <w:rPr>
           <w:rFonts w:ascii="Times New Roman" w:hAnsi="Times New Roman" w:cs="Times New Roman"/>
           <w:sz w:val="36"/>
@@ -2818,6 +3487,252 @@
     </w:p>
     <w:p>
       <w:pPr>
+        <w:rPr>
+          <w:rFonts w:ascii="Times New Roman" w:hAnsi="Times New Roman" w:cs="Times New Roman"/>
+          <w:sz w:val="24"/>
+          <w:szCs w:val="24"/>
+        </w:rPr>
+      </w:pPr>
+      <w:r>
+        <w:rPr>
+          <w:rFonts w:ascii="Times New Roman" w:hAnsi="Times New Roman" w:cs="Times New Roman"/>
+          <w:sz w:val="24"/>
+          <w:szCs w:val="24"/>
+        </w:rPr>
+        <w:t>Verkefnið gekk upp og niður yfir önnina, lentum eins og flestir í eitthverju vesen að finna út hvar við vildum enda með þetta verkefni. Samvinnan okkar var með því besta eins og vanalega, þótt að github var ekki okkar besti vinur í byrjun.</w:t>
+      </w:r>
+    </w:p>
+    <w:p>
+      <w:pPr>
+        <w:rPr>
+          <w:rFonts w:ascii="Times New Roman" w:hAnsi="Times New Roman" w:cs="Times New Roman"/>
+          <w:sz w:val="24"/>
+          <w:szCs w:val="24"/>
+        </w:rPr>
+      </w:pPr>
+      <w:r>
+        <w:rPr>
+          <w:rFonts w:ascii="Times New Roman" w:hAnsi="Times New Roman" w:cs="Times New Roman"/>
+          <w:sz w:val="24"/>
+          <w:szCs w:val="24"/>
+        </w:rPr>
+        <w:t xml:space="preserve">Róbo gaf okkur aðeins meiri skilning á hvað það </w:t>
+      </w:r>
+      <w:r>
+        <w:rPr>
+          <w:rFonts w:ascii="Times New Roman" w:hAnsi="Times New Roman" w:cs="Times New Roman"/>
+          <w:sz w:val="24"/>
+          <w:szCs w:val="24"/>
+        </w:rPr>
+        <w:t>þarf að huga</w:t>
+      </w:r>
+      <w:r>
+        <w:rPr>
+          <w:rFonts w:ascii="Times New Roman" w:hAnsi="Times New Roman" w:cs="Times New Roman"/>
+          <w:sz w:val="24"/>
+          <w:szCs w:val="24"/>
+        </w:rPr>
+        <w:t xml:space="preserve"> að miklu þegar kemur </w:t>
+      </w:r>
+      <w:r>
+        <w:rPr>
+          <w:rFonts w:ascii="Times New Roman" w:hAnsi="Times New Roman" w:cs="Times New Roman"/>
+          <w:sz w:val="24"/>
+          <w:szCs w:val="24"/>
+        </w:rPr>
+        <w:t xml:space="preserve">tækum sem keyra með bara með tölvukerfi. Hvað allt þarf að vera fullkomið í hönnun á kóða og framkvæmd hans. Ein villa gæti sent allt kerfið útum gluggan. </w:t>
+      </w:r>
+    </w:p>
+    <w:p>
+      <w:pPr>
+        <w:rPr>
+          <w:rFonts w:ascii="Times New Roman" w:hAnsi="Times New Roman" w:cs="Times New Roman"/>
+          <w:sz w:val="24"/>
+          <w:szCs w:val="24"/>
+        </w:rPr>
+      </w:pPr>
+      <w:r>
+        <w:rPr>
+          <w:rFonts w:ascii="Times New Roman" w:hAnsi="Times New Roman" w:cs="Times New Roman"/>
+          <w:sz w:val="24"/>
+          <w:szCs w:val="24"/>
+        </w:rPr>
+        <w:t xml:space="preserve">Myndi ekki segja að róbotinn okkar mun hafa eitthver hagnýtt gildi fyrir utan að kenna okkur. En þetta kveikti minnsta kosti mun meira áhuga á framtíðinn í tölvukeyrðum bílum eins og Teslu og fl. Þetta mun gefa betri sjón varðandi framtíðar nám ef maður skyldi velja að stefna í áttina að forrita faratæki eða álíka. </w:t>
+      </w:r>
+    </w:p>
+    <w:p>
+      <w:pPr>
+        <w:rPr>
+          <w:rFonts w:ascii="Times New Roman" w:hAnsi="Times New Roman" w:cs="Times New Roman"/>
+          <w:sz w:val="24"/>
+          <w:szCs w:val="24"/>
+        </w:rPr>
+      </w:pPr>
+    </w:p>
+    <w:p>
+      <w:pPr>
+        <w:rPr>
+          <w:rFonts w:ascii="Times New Roman" w:hAnsi="Times New Roman" w:cs="Times New Roman"/>
+          <w:sz w:val="24"/>
+          <w:szCs w:val="24"/>
+        </w:rPr>
+      </w:pPr>
+    </w:p>
+    <w:p>
+      <w:pPr>
+        <w:rPr>
+          <w:rFonts w:ascii="Times New Roman" w:hAnsi="Times New Roman" w:cs="Times New Roman"/>
+          <w:sz w:val="24"/>
+          <w:szCs w:val="24"/>
+        </w:rPr>
+      </w:pPr>
+    </w:p>
+    <w:p>
+      <w:pPr>
+        <w:rPr>
+          <w:rFonts w:ascii="Times New Roman" w:hAnsi="Times New Roman" w:cs="Times New Roman"/>
+          <w:sz w:val="24"/>
+          <w:szCs w:val="24"/>
+        </w:rPr>
+      </w:pPr>
+    </w:p>
+    <w:p>
+      <w:pPr>
+        <w:rPr>
+          <w:rFonts w:ascii="Times New Roman" w:hAnsi="Times New Roman" w:cs="Times New Roman"/>
+          <w:sz w:val="24"/>
+          <w:szCs w:val="24"/>
+        </w:rPr>
+      </w:pPr>
+    </w:p>
+    <w:p>
+      <w:pPr>
+        <w:rPr>
+          <w:rFonts w:ascii="Times New Roman" w:hAnsi="Times New Roman" w:cs="Times New Roman"/>
+          <w:sz w:val="24"/>
+          <w:szCs w:val="24"/>
+        </w:rPr>
+      </w:pPr>
+    </w:p>
+    <w:p>
+      <w:pPr>
+        <w:rPr>
+          <w:rFonts w:ascii="Times New Roman" w:hAnsi="Times New Roman" w:cs="Times New Roman"/>
+          <w:sz w:val="24"/>
+          <w:szCs w:val="24"/>
+        </w:rPr>
+      </w:pPr>
+    </w:p>
+    <w:p>
+      <w:pPr>
+        <w:rPr>
+          <w:rFonts w:ascii="Times New Roman" w:hAnsi="Times New Roman" w:cs="Times New Roman"/>
+          <w:sz w:val="24"/>
+          <w:szCs w:val="24"/>
+        </w:rPr>
+      </w:pPr>
+    </w:p>
+    <w:p>
+      <w:pPr>
+        <w:rPr>
+          <w:rFonts w:ascii="Times New Roman" w:hAnsi="Times New Roman" w:cs="Times New Roman"/>
+          <w:sz w:val="24"/>
+          <w:szCs w:val="24"/>
+        </w:rPr>
+      </w:pPr>
+    </w:p>
+    <w:p>
+      <w:pPr>
+        <w:rPr>
+          <w:rFonts w:ascii="Times New Roman" w:hAnsi="Times New Roman" w:cs="Times New Roman"/>
+          <w:sz w:val="24"/>
+          <w:szCs w:val="24"/>
+        </w:rPr>
+      </w:pPr>
+    </w:p>
+    <w:p>
+      <w:pPr>
+        <w:rPr>
+          <w:rFonts w:ascii="Times New Roman" w:hAnsi="Times New Roman" w:cs="Times New Roman"/>
+          <w:sz w:val="24"/>
+          <w:szCs w:val="24"/>
+        </w:rPr>
+      </w:pPr>
+    </w:p>
+    <w:p>
+      <w:pPr>
+        <w:rPr>
+          <w:rFonts w:ascii="Times New Roman" w:hAnsi="Times New Roman" w:cs="Times New Roman"/>
+          <w:sz w:val="24"/>
+          <w:szCs w:val="24"/>
+        </w:rPr>
+      </w:pPr>
+    </w:p>
+    <w:p>
+      <w:pPr>
+        <w:rPr>
+          <w:rFonts w:ascii="Times New Roman" w:hAnsi="Times New Roman" w:cs="Times New Roman"/>
+          <w:sz w:val="24"/>
+          <w:szCs w:val="24"/>
+        </w:rPr>
+      </w:pPr>
+    </w:p>
+    <w:p>
+      <w:pPr>
+        <w:rPr>
+          <w:rFonts w:ascii="Times New Roman" w:hAnsi="Times New Roman" w:cs="Times New Roman"/>
+          <w:sz w:val="24"/>
+          <w:szCs w:val="24"/>
+        </w:rPr>
+      </w:pPr>
+    </w:p>
+    <w:p>
+      <w:pPr>
+        <w:rPr>
+          <w:rFonts w:ascii="Times New Roman" w:hAnsi="Times New Roman" w:cs="Times New Roman"/>
+          <w:sz w:val="24"/>
+          <w:szCs w:val="24"/>
+        </w:rPr>
+      </w:pPr>
+    </w:p>
+    <w:p>
+      <w:pPr>
+        <w:rPr>
+          <w:rFonts w:ascii="Times New Roman" w:hAnsi="Times New Roman" w:cs="Times New Roman"/>
+          <w:sz w:val="24"/>
+          <w:szCs w:val="24"/>
+        </w:rPr>
+      </w:pPr>
+    </w:p>
+    <w:p>
+      <w:pPr>
+        <w:rPr>
+          <w:rFonts w:ascii="Times New Roman" w:hAnsi="Times New Roman" w:cs="Times New Roman"/>
+          <w:sz w:val="24"/>
+          <w:szCs w:val="24"/>
+        </w:rPr>
+      </w:pPr>
+    </w:p>
+    <w:p>
+      <w:pPr>
+        <w:rPr>
+          <w:rFonts w:ascii="Times New Roman" w:hAnsi="Times New Roman" w:cs="Times New Roman"/>
+          <w:sz w:val="24"/>
+          <w:szCs w:val="24"/>
+        </w:rPr>
+      </w:pPr>
+    </w:p>
+    <w:p>
+      <w:pPr>
+        <w:rPr>
+          <w:rFonts w:ascii="Times New Roman" w:hAnsi="Times New Roman" w:cs="Times New Roman"/>
+          <w:sz w:val="24"/>
+          <w:szCs w:val="24"/>
+        </w:rPr>
+      </w:pPr>
+    </w:p>
+    <w:p>
+      <w:pPr>
         <w:jc w:val="center"/>
         <w:rPr>
           <w:rFonts w:ascii="Times New Roman" w:hAnsi="Times New Roman" w:cs="Times New Roman"/>
@@ -2825,820 +3740,850 @@
           <w:szCs w:val="36"/>
         </w:rPr>
       </w:pPr>
-      <w:r>
+    </w:p>
+    <w:p>
+      <w:pPr>
+        <w:jc w:val="center"/>
         <w:rPr>
           <w:rFonts w:ascii="Times New Roman" w:hAnsi="Times New Roman" w:cs="Times New Roman"/>
           <w:sz w:val="36"/>
           <w:szCs w:val="36"/>
         </w:rPr>
-        <w:lastRenderedPageBreak/>
-        <w:t>Viðauki</w:t>
-      </w:r>
-    </w:p>
-    <w:p>
-      <w:pPr>
-        <w:rPr>
-          <w:rFonts w:ascii="Times New Roman" w:hAnsi="Times New Roman" w:cs="Times New Roman"/>
-          <w:sz w:val="24"/>
-          <w:szCs w:val="24"/>
-        </w:rPr>
-      </w:pPr>
-      <w:r>
-        <w:rPr>
-          <w:rFonts w:ascii="Times New Roman" w:hAnsi="Times New Roman" w:cs="Times New Roman"/>
-          <w:sz w:val="24"/>
-          <w:szCs w:val="24"/>
-        </w:rPr>
-        <w:t>Dagbók</w:t>
-      </w:r>
-    </w:p>
-    <w:p>
-      <w:pPr>
-        <w:rPr>
-          <w:rFonts w:ascii="Times New Roman" w:hAnsi="Times New Roman" w:cs="Times New Roman"/>
-          <w:sz w:val="24"/>
-          <w:szCs w:val="24"/>
-        </w:rPr>
-      </w:pPr>
-      <w:r>
-        <w:rPr>
-          <w:rFonts w:ascii="Times New Roman" w:hAnsi="Times New Roman" w:cs="Times New Roman"/>
-          <w:sz w:val="24"/>
-          <w:szCs w:val="24"/>
-        </w:rPr>
-        <w:t>06.09.17</w:t>
-      </w:r>
-    </w:p>
-    <w:p>
-      <w:pPr>
-        <w:rPr>
-          <w:rFonts w:ascii="Times New Roman" w:hAnsi="Times New Roman" w:cs="Times New Roman"/>
-          <w:sz w:val="24"/>
-          <w:szCs w:val="24"/>
-        </w:rPr>
-      </w:pPr>
-      <w:r>
-        <w:rPr>
-          <w:rFonts w:ascii="Times New Roman" w:hAnsi="Times New Roman" w:cs="Times New Roman"/>
-          <w:sz w:val="24"/>
-          <w:szCs w:val="24"/>
-        </w:rPr>
-        <w:t>Settum upp dagbók. Panta aukahlut af amazon https://www.amazon.com/HiLetgo-Driver-Expansion-Contr</w:t>
-      </w:r>
-      <w:r>
-        <w:rPr>
-          <w:rFonts w:ascii="Times New Roman" w:hAnsi="Times New Roman" w:cs="Times New Roman"/>
-          <w:sz w:val="24"/>
-          <w:szCs w:val="24"/>
-        </w:rPr>
-        <w:t>ol-Shield/dp/B00M0F25LK</w:t>
-      </w:r>
-    </w:p>
-    <w:p>
-      <w:pPr>
-        <w:rPr>
-          <w:rFonts w:ascii="Times New Roman" w:hAnsi="Times New Roman" w:cs="Times New Roman"/>
-          <w:sz w:val="24"/>
-          <w:szCs w:val="24"/>
-        </w:rPr>
-      </w:pPr>
-      <w:r>
-        <w:rPr>
-          <w:rFonts w:ascii="Times New Roman" w:hAnsi="Times New Roman" w:cs="Times New Roman"/>
-          <w:sz w:val="24"/>
-          <w:szCs w:val="24"/>
-        </w:rPr>
-        <w:t>18.09.17</w:t>
-      </w:r>
-    </w:p>
-    <w:p>
-      <w:pPr>
-        <w:rPr>
-          <w:rFonts w:ascii="Times New Roman" w:hAnsi="Times New Roman" w:cs="Times New Roman"/>
-          <w:sz w:val="24"/>
-          <w:szCs w:val="24"/>
-        </w:rPr>
-      </w:pPr>
-      <w:r>
-        <w:rPr>
-          <w:rFonts w:ascii="Times New Roman" w:hAnsi="Times New Roman" w:cs="Times New Roman"/>
-          <w:sz w:val="24"/>
-          <w:szCs w:val="24"/>
-        </w:rPr>
-        <w:t>Unnum að verklýsingu</w:t>
-      </w:r>
-    </w:p>
-    <w:p>
-      <w:pPr>
-        <w:rPr>
-          <w:rFonts w:ascii="Times New Roman" w:hAnsi="Times New Roman" w:cs="Times New Roman"/>
-          <w:sz w:val="24"/>
-          <w:szCs w:val="24"/>
-        </w:rPr>
-      </w:pPr>
-      <w:r>
-        <w:rPr>
-          <w:rFonts w:ascii="Times New Roman" w:hAnsi="Times New Roman" w:cs="Times New Roman"/>
-          <w:sz w:val="24"/>
-          <w:szCs w:val="24"/>
-        </w:rPr>
-        <w:t>25.09.17</w:t>
-      </w:r>
-    </w:p>
-    <w:p>
-      <w:pPr>
-        <w:rPr>
-          <w:rFonts w:ascii="Times New Roman" w:hAnsi="Times New Roman" w:cs="Times New Roman"/>
-          <w:sz w:val="24"/>
-          <w:szCs w:val="24"/>
-        </w:rPr>
-      </w:pPr>
-      <w:r>
-        <w:rPr>
-          <w:rFonts w:ascii="Times New Roman" w:hAnsi="Times New Roman" w:cs="Times New Roman"/>
-          <w:sz w:val="24"/>
-          <w:szCs w:val="24"/>
-        </w:rPr>
-        <w:t>Gerðum skjal með Íhlutum</w:t>
-      </w:r>
-    </w:p>
-    <w:p>
-      <w:pPr>
-        <w:rPr>
-          <w:rFonts w:ascii="Times New Roman" w:hAnsi="Times New Roman" w:cs="Times New Roman"/>
-          <w:sz w:val="24"/>
-          <w:szCs w:val="24"/>
-        </w:rPr>
-      </w:pPr>
-      <w:r>
-        <w:rPr>
-          <w:rFonts w:ascii="Times New Roman" w:hAnsi="Times New Roman" w:cs="Times New Roman"/>
-          <w:sz w:val="24"/>
-          <w:szCs w:val="24"/>
-        </w:rPr>
-        <w:t>09.10.17</w:t>
-      </w:r>
-    </w:p>
-    <w:p>
-      <w:pPr>
-        <w:rPr>
-          <w:rFonts w:ascii="Times New Roman" w:hAnsi="Times New Roman" w:cs="Times New Roman"/>
-          <w:sz w:val="24"/>
-          <w:szCs w:val="24"/>
-        </w:rPr>
-      </w:pPr>
-      <w:r>
-        <w:rPr>
-          <w:rFonts w:ascii="Times New Roman" w:hAnsi="Times New Roman" w:cs="Times New Roman"/>
-          <w:sz w:val="24"/>
-          <w:szCs w:val="24"/>
-        </w:rPr>
-        <w:t>Setti inn Sauðakóða</w:t>
-      </w:r>
-    </w:p>
-    <w:p>
-      <w:pPr>
-        <w:rPr>
-          <w:rFonts w:ascii="Times New Roman" w:hAnsi="Times New Roman" w:cs="Times New Roman"/>
-          <w:sz w:val="24"/>
-          <w:szCs w:val="24"/>
-        </w:rPr>
-      </w:pPr>
-      <w:r>
-        <w:rPr>
-          <w:rFonts w:ascii="Times New Roman" w:hAnsi="Times New Roman" w:cs="Times New Roman"/>
-          <w:sz w:val="24"/>
-          <w:szCs w:val="24"/>
-        </w:rPr>
-        <w:t>16.10.17</w:t>
-      </w:r>
-    </w:p>
-    <w:p>
-      <w:pPr>
-        <w:rPr>
-          <w:rFonts w:ascii="Times New Roman" w:hAnsi="Times New Roman" w:cs="Times New Roman"/>
-          <w:sz w:val="24"/>
-          <w:szCs w:val="24"/>
-        </w:rPr>
-      </w:pPr>
-      <w:r>
-        <w:rPr>
-          <w:rFonts w:ascii="Times New Roman" w:hAnsi="Times New Roman" w:cs="Times New Roman"/>
-          <w:sz w:val="24"/>
-          <w:szCs w:val="24"/>
-        </w:rPr>
-        <w:t>Setti inn Flæðirit</w:t>
-      </w:r>
-    </w:p>
-    <w:p>
-      <w:pPr>
-        <w:rPr>
-          <w:rFonts w:ascii="Times New Roman" w:hAnsi="Times New Roman" w:cs="Times New Roman"/>
-          <w:sz w:val="24"/>
-          <w:szCs w:val="24"/>
-        </w:rPr>
-      </w:pPr>
-      <w:r>
-        <w:rPr>
-          <w:rFonts w:ascii="Times New Roman" w:hAnsi="Times New Roman" w:cs="Times New Roman"/>
-          <w:sz w:val="24"/>
-          <w:szCs w:val="24"/>
-        </w:rPr>
-        <w:t>23.10.17</w:t>
-      </w:r>
-    </w:p>
-    <w:p>
-      <w:pPr>
-        <w:rPr>
-          <w:rFonts w:ascii="Times New Roman" w:hAnsi="Times New Roman" w:cs="Times New Roman"/>
-          <w:sz w:val="24"/>
-          <w:szCs w:val="24"/>
-        </w:rPr>
-      </w:pPr>
-      <w:r>
-        <w:rPr>
-          <w:rFonts w:ascii="Times New Roman" w:hAnsi="Times New Roman" w:cs="Times New Roman"/>
-          <w:sz w:val="24"/>
-          <w:szCs w:val="24"/>
-        </w:rPr>
-        <w:t>Uppfæ</w:t>
-      </w:r>
-      <w:r>
-        <w:rPr>
-          <w:rFonts w:ascii="Times New Roman" w:hAnsi="Times New Roman" w:cs="Times New Roman"/>
-          <w:sz w:val="24"/>
-          <w:szCs w:val="24"/>
-        </w:rPr>
-        <w:t>rðum Verklýsingu að ósk kennara</w:t>
-      </w:r>
-    </w:p>
-    <w:p>
-      <w:pPr>
-        <w:rPr>
-          <w:rFonts w:ascii="Times New Roman" w:hAnsi="Times New Roman" w:cs="Times New Roman"/>
-          <w:sz w:val="24"/>
-          <w:szCs w:val="24"/>
-        </w:rPr>
-      </w:pPr>
-      <w:r>
-        <w:rPr>
-          <w:rFonts w:ascii="Times New Roman" w:hAnsi="Times New Roman" w:cs="Times New Roman"/>
-          <w:sz w:val="24"/>
-          <w:szCs w:val="24"/>
-        </w:rPr>
-        <w:t>30.10.17</w:t>
-      </w:r>
-    </w:p>
-    <w:p>
-      <w:pPr>
-        <w:rPr>
-          <w:rFonts w:ascii="Times New Roman" w:hAnsi="Times New Roman" w:cs="Times New Roman"/>
-          <w:sz w:val="24"/>
-          <w:szCs w:val="24"/>
-        </w:rPr>
-      </w:pPr>
-      <w:r>
-        <w:rPr>
-          <w:rFonts w:ascii="Times New Roman" w:hAnsi="Times New Roman" w:cs="Times New Roman"/>
-          <w:sz w:val="24"/>
-          <w:szCs w:val="24"/>
-        </w:rPr>
-        <w:t>Hönnu á kóða</w:t>
-      </w:r>
-    </w:p>
-    <w:p>
-      <w:pPr>
-        <w:rPr>
-          <w:rFonts w:ascii="Times New Roman" w:hAnsi="Times New Roman" w:cs="Times New Roman"/>
-          <w:sz w:val="24"/>
-          <w:szCs w:val="24"/>
-        </w:rPr>
-      </w:pPr>
-      <w:r>
-        <w:rPr>
-          <w:rFonts w:ascii="Times New Roman" w:hAnsi="Times New Roman" w:cs="Times New Roman"/>
-          <w:sz w:val="24"/>
-          <w:szCs w:val="24"/>
-        </w:rPr>
-        <w:t>Robo sett saman</w:t>
-      </w:r>
-    </w:p>
-    <w:p>
-      <w:pPr>
-        <w:rPr>
-          <w:rFonts w:ascii="Times New Roman" w:hAnsi="Times New Roman" w:cs="Times New Roman"/>
-          <w:sz w:val="24"/>
-          <w:szCs w:val="24"/>
-        </w:rPr>
-      </w:pPr>
-      <w:r>
-        <w:rPr>
-          <w:rFonts w:ascii="Times New Roman" w:hAnsi="Times New Roman" w:cs="Times New Roman"/>
-          <w:sz w:val="24"/>
-          <w:szCs w:val="24"/>
-        </w:rPr>
-        <w:t>06.11.17</w:t>
-      </w:r>
-    </w:p>
-    <w:p>
-      <w:pPr>
-        <w:rPr>
-          <w:rFonts w:ascii="Times New Roman" w:hAnsi="Times New Roman" w:cs="Times New Roman"/>
-          <w:sz w:val="24"/>
-          <w:szCs w:val="24"/>
-        </w:rPr>
-      </w:pPr>
-      <w:r>
-        <w:rPr>
-          <w:rFonts w:ascii="Times New Roman" w:hAnsi="Times New Roman" w:cs="Times New Roman"/>
-          <w:sz w:val="24"/>
-          <w:szCs w:val="24"/>
-        </w:rPr>
-        <w:t>Uppfærðum íhluti og bættum í flowchart</w:t>
-      </w:r>
-    </w:p>
-    <w:p>
-      <w:pPr>
-        <w:rPr>
-          <w:rFonts w:ascii="Times New Roman" w:hAnsi="Times New Roman" w:cs="Times New Roman"/>
-          <w:sz w:val="24"/>
-          <w:szCs w:val="24"/>
-        </w:rPr>
-      </w:pPr>
-      <w:r>
-        <w:rPr>
-          <w:rFonts w:ascii="Times New Roman" w:hAnsi="Times New Roman" w:cs="Times New Roman"/>
-          <w:sz w:val="24"/>
-          <w:szCs w:val="24"/>
-        </w:rPr>
-        <w:t>kóði uppfærður</w:t>
-      </w:r>
-    </w:p>
-    <w:p>
-      <w:pPr>
-        <w:rPr>
-          <w:rFonts w:ascii="Times New Roman" w:hAnsi="Times New Roman" w:cs="Times New Roman"/>
-          <w:sz w:val="24"/>
-          <w:szCs w:val="24"/>
-        </w:rPr>
-      </w:pPr>
-      <w:r>
-        <w:rPr>
-          <w:rFonts w:ascii="Times New Roman" w:hAnsi="Times New Roman" w:cs="Times New Roman"/>
-          <w:sz w:val="24"/>
-          <w:szCs w:val="24"/>
-        </w:rPr>
-        <w:t>13.11.17</w:t>
-      </w:r>
-    </w:p>
-    <w:p>
-      <w:pPr>
-        <w:rPr>
-          <w:rFonts w:ascii="Times New Roman" w:hAnsi="Times New Roman" w:cs="Times New Roman"/>
-          <w:sz w:val="24"/>
-          <w:szCs w:val="24"/>
-        </w:rPr>
-      </w:pPr>
-      <w:r>
-        <w:rPr>
-          <w:rFonts w:ascii="Times New Roman" w:hAnsi="Times New Roman" w:cs="Times New Roman"/>
-          <w:sz w:val="24"/>
-          <w:szCs w:val="24"/>
-        </w:rPr>
-        <w:t>Byrjað að vinna í prófanir file.</w:t>
-      </w:r>
-    </w:p>
-    <w:p>
-      <w:pPr>
-        <w:rPr>
-          <w:rFonts w:ascii="Times New Roman" w:hAnsi="Times New Roman" w:cs="Times New Roman"/>
-          <w:sz w:val="24"/>
-          <w:szCs w:val="24"/>
-        </w:rPr>
-      </w:pPr>
-      <w:r>
-        <w:rPr>
-          <w:rFonts w:ascii="Times New Roman" w:hAnsi="Times New Roman" w:cs="Times New Roman"/>
-          <w:sz w:val="24"/>
-          <w:szCs w:val="24"/>
-        </w:rPr>
-        <w:t xml:space="preserve">Prófanir hannaðir </w:t>
-      </w:r>
-    </w:p>
-    <w:p>
-      <w:pPr>
-        <w:rPr>
-          <w:rFonts w:ascii="Times New Roman" w:hAnsi="Times New Roman" w:cs="Times New Roman"/>
-          <w:sz w:val="24"/>
-          <w:szCs w:val="24"/>
-        </w:rPr>
-      </w:pPr>
-      <w:r>
-        <w:rPr>
-          <w:rFonts w:ascii="Times New Roman" w:hAnsi="Times New Roman" w:cs="Times New Roman"/>
-          <w:sz w:val="24"/>
-          <w:szCs w:val="24"/>
-        </w:rPr>
-        <w:t>Byrjað að yfirfara allt</w:t>
-      </w:r>
-    </w:p>
-    <w:p>
-      <w:pPr>
-        <w:rPr>
-          <w:rFonts w:ascii="Times New Roman" w:hAnsi="Times New Roman" w:cs="Times New Roman"/>
-          <w:sz w:val="24"/>
-          <w:szCs w:val="24"/>
-        </w:rPr>
-      </w:pPr>
-      <w:r>
-        <w:rPr>
-          <w:rFonts w:ascii="Times New Roman" w:hAnsi="Times New Roman" w:cs="Times New Roman"/>
-          <w:sz w:val="24"/>
-          <w:szCs w:val="24"/>
-        </w:rPr>
-        <w:t xml:space="preserve">20.11.17 </w:t>
-      </w:r>
-    </w:p>
-    <w:p>
-      <w:pPr>
-        <w:rPr>
-          <w:rFonts w:ascii="Times New Roman" w:hAnsi="Times New Roman" w:cs="Times New Roman"/>
-          <w:sz w:val="24"/>
-          <w:szCs w:val="24"/>
-        </w:rPr>
-      </w:pPr>
-      <w:r>
-        <w:rPr>
-          <w:rFonts w:ascii="Times New Roman" w:hAnsi="Times New Roman" w:cs="Times New Roman"/>
-          <w:sz w:val="24"/>
-          <w:szCs w:val="24"/>
-        </w:rPr>
-        <w:t>Heimildir</w:t>
-      </w:r>
-    </w:p>
-    <w:p>
-      <w:pPr>
-        <w:rPr>
-          <w:rFonts w:ascii="Times New Roman" w:hAnsi="Times New Roman" w:cs="Times New Roman"/>
-          <w:sz w:val="24"/>
-          <w:szCs w:val="24"/>
-        </w:rPr>
-      </w:pPr>
-      <w:r>
-        <w:rPr>
-          <w:rFonts w:ascii="Times New Roman" w:hAnsi="Times New Roman" w:cs="Times New Roman"/>
-          <w:sz w:val="24"/>
-          <w:szCs w:val="24"/>
-        </w:rPr>
-        <w:t>Prófanir byrjaðir</w:t>
-      </w:r>
-    </w:p>
-    <w:p>
-      <w:pPr>
-        <w:rPr>
-          <w:rFonts w:ascii="Times New Roman" w:hAnsi="Times New Roman" w:cs="Times New Roman"/>
-          <w:sz w:val="24"/>
-          <w:szCs w:val="24"/>
-        </w:rPr>
-      </w:pPr>
-      <w:r>
-        <w:rPr>
-          <w:rFonts w:ascii="Times New Roman" w:hAnsi="Times New Roman" w:cs="Times New Roman"/>
-          <w:sz w:val="24"/>
-          <w:szCs w:val="24"/>
-        </w:rPr>
-        <w:t>Uppfært Skýrslu</w:t>
-      </w:r>
-    </w:p>
-    <w:p>
-      <w:pPr>
-        <w:rPr>
-          <w:rFonts w:ascii="Times New Roman" w:hAnsi="Times New Roman" w:cs="Times New Roman"/>
-          <w:sz w:val="24"/>
-          <w:szCs w:val="24"/>
-        </w:rPr>
-      </w:pPr>
-      <w:r>
-        <w:rPr>
-          <w:rFonts w:ascii="Times New Roman" w:hAnsi="Times New Roman" w:cs="Times New Roman"/>
-          <w:sz w:val="24"/>
-          <w:szCs w:val="24"/>
-        </w:rPr>
-        <w:t>Sudocode og Flowchart lagað</w:t>
-      </w:r>
-    </w:p>
-    <w:p>
-      <w:pPr>
-        <w:rPr>
-          <w:rFonts w:ascii="Times New Roman" w:hAnsi="Times New Roman" w:cs="Times New Roman"/>
-          <w:sz w:val="24"/>
-          <w:szCs w:val="24"/>
-        </w:rPr>
-      </w:pPr>
-      <w:r>
-        <w:rPr>
-          <w:rFonts w:ascii="Times New Roman" w:hAnsi="Times New Roman" w:cs="Times New Roman"/>
-          <w:sz w:val="24"/>
-          <w:szCs w:val="24"/>
-        </w:rPr>
-        <w:t>Sumum skilað inná innu</w:t>
-      </w:r>
-    </w:p>
-    <w:p>
-      <w:pPr>
-        <w:rPr>
-          <w:rFonts w:ascii="Times New Roman" w:hAnsi="Times New Roman" w:cs="Times New Roman"/>
-          <w:sz w:val="24"/>
-          <w:szCs w:val="24"/>
-        </w:rPr>
-      </w:pPr>
-    </w:p>
-    <w:p>
-      <w:pPr>
-        <w:rPr>
-          <w:rFonts w:ascii="Times New Roman" w:hAnsi="Times New Roman" w:cs="Times New Roman"/>
-          <w:sz w:val="24"/>
-          <w:szCs w:val="24"/>
-        </w:rPr>
-      </w:pPr>
-      <w:r>
-        <w:rPr>
-          <w:rFonts w:ascii="Times New Roman" w:hAnsi="Times New Roman" w:cs="Times New Roman"/>
-          <w:sz w:val="24"/>
-          <w:szCs w:val="24"/>
-        </w:rPr>
-        <w:t>27.11.17</w:t>
-      </w:r>
-    </w:p>
-    <w:p>
-      <w:pPr>
-        <w:rPr>
-          <w:rFonts w:ascii="Times New Roman" w:hAnsi="Times New Roman" w:cs="Times New Roman"/>
-          <w:sz w:val="24"/>
-          <w:szCs w:val="24"/>
-        </w:rPr>
-      </w:pPr>
-    </w:p>
-    <w:p>
-      <w:pPr>
-        <w:rPr>
-          <w:rFonts w:ascii="Times New Roman" w:hAnsi="Times New Roman" w:cs="Times New Roman"/>
-          <w:sz w:val="24"/>
-          <w:szCs w:val="24"/>
-        </w:rPr>
-      </w:pPr>
-    </w:p>
-    <w:p>
-      <w:pPr>
-        <w:rPr>
-          <w:rFonts w:ascii="Times New Roman" w:hAnsi="Times New Roman" w:cs="Times New Roman"/>
-          <w:sz w:val="24"/>
-          <w:szCs w:val="24"/>
-        </w:rPr>
-      </w:pPr>
-    </w:p>
-    <w:p>
-      <w:pPr>
-        <w:rPr>
-          <w:rFonts w:ascii="Times New Roman" w:hAnsi="Times New Roman" w:cs="Times New Roman"/>
-          <w:sz w:val="24"/>
-          <w:szCs w:val="24"/>
-        </w:rPr>
-      </w:pPr>
-    </w:p>
-    <w:p>
-      <w:pPr>
-        <w:rPr>
-          <w:rFonts w:ascii="Times New Roman" w:hAnsi="Times New Roman" w:cs="Times New Roman"/>
-          <w:sz w:val="24"/>
-          <w:szCs w:val="24"/>
-        </w:rPr>
-      </w:pPr>
-    </w:p>
-    <w:p>
-      <w:pPr>
-        <w:rPr>
-          <w:rFonts w:ascii="Times New Roman" w:hAnsi="Times New Roman" w:cs="Times New Roman"/>
-          <w:sz w:val="24"/>
-          <w:szCs w:val="24"/>
-        </w:rPr>
-      </w:pPr>
-    </w:p>
-    <w:p>
-      <w:pPr>
-        <w:rPr>
-          <w:rFonts w:ascii="Times New Roman" w:hAnsi="Times New Roman" w:cs="Times New Roman"/>
-          <w:sz w:val="24"/>
-          <w:szCs w:val="24"/>
-        </w:rPr>
-      </w:pPr>
-    </w:p>
-    <w:p>
-      <w:pPr>
-        <w:rPr>
-          <w:rFonts w:ascii="Times New Roman" w:hAnsi="Times New Roman" w:cs="Times New Roman"/>
-          <w:sz w:val="24"/>
-          <w:szCs w:val="24"/>
-        </w:rPr>
-      </w:pPr>
-    </w:p>
-    <w:p>
-      <w:pPr>
-        <w:rPr>
-          <w:rFonts w:ascii="Times New Roman" w:hAnsi="Times New Roman" w:cs="Times New Roman"/>
-          <w:sz w:val="24"/>
-          <w:szCs w:val="24"/>
-        </w:rPr>
-      </w:pPr>
-    </w:p>
-    <w:p>
-      <w:pPr>
-        <w:rPr>
-          <w:rFonts w:ascii="Times New Roman" w:hAnsi="Times New Roman" w:cs="Times New Roman"/>
-          <w:sz w:val="24"/>
-          <w:szCs w:val="24"/>
-        </w:rPr>
-      </w:pPr>
-    </w:p>
-    <w:p>
-      <w:pPr>
-        <w:rPr>
-          <w:rFonts w:ascii="Times New Roman" w:hAnsi="Times New Roman" w:cs="Times New Roman"/>
-          <w:sz w:val="24"/>
-          <w:szCs w:val="24"/>
-        </w:rPr>
-      </w:pPr>
-    </w:p>
-    <w:p>
-      <w:pPr>
-        <w:rPr>
-          <w:rFonts w:ascii="Times New Roman" w:hAnsi="Times New Roman" w:cs="Times New Roman"/>
-          <w:sz w:val="24"/>
-          <w:szCs w:val="24"/>
-        </w:rPr>
-      </w:pPr>
-    </w:p>
-    <w:p>
-      <w:pPr>
-        <w:rPr>
-          <w:rFonts w:ascii="Times New Roman" w:hAnsi="Times New Roman" w:cs="Times New Roman"/>
-          <w:sz w:val="24"/>
-          <w:szCs w:val="24"/>
-        </w:rPr>
-      </w:pPr>
-    </w:p>
-    <w:p>
-      <w:pPr>
-        <w:rPr>
-          <w:rFonts w:ascii="Times New Roman" w:hAnsi="Times New Roman" w:cs="Times New Roman"/>
-          <w:sz w:val="24"/>
-          <w:szCs w:val="24"/>
-        </w:rPr>
-      </w:pPr>
-    </w:p>
-    <w:p>
-      <w:pPr>
-        <w:rPr>
-          <w:rFonts w:ascii="Times New Roman" w:hAnsi="Times New Roman" w:cs="Times New Roman"/>
-          <w:sz w:val="24"/>
-          <w:szCs w:val="24"/>
-        </w:rPr>
-      </w:pPr>
-    </w:p>
-    <w:p>
-      <w:pPr>
-        <w:rPr>
-          <w:rFonts w:ascii="Times New Roman" w:hAnsi="Times New Roman" w:cs="Times New Roman"/>
-          <w:sz w:val="24"/>
-          <w:szCs w:val="24"/>
-        </w:rPr>
-      </w:pPr>
-    </w:p>
-    <w:p>
-      <w:pPr>
-        <w:rPr>
-          <w:rFonts w:ascii="Times New Roman" w:hAnsi="Times New Roman" w:cs="Times New Roman"/>
-          <w:sz w:val="24"/>
-          <w:szCs w:val="24"/>
-        </w:rPr>
-      </w:pPr>
-    </w:p>
-    <w:p>
-      <w:pPr>
-        <w:rPr>
-          <w:rFonts w:ascii="Times New Roman" w:hAnsi="Times New Roman" w:cs="Times New Roman"/>
-          <w:sz w:val="24"/>
-          <w:szCs w:val="24"/>
-        </w:rPr>
-      </w:pPr>
-    </w:p>
-    <w:p>
-      <w:pPr>
-        <w:rPr>
-          <w:rFonts w:ascii="Times New Roman" w:hAnsi="Times New Roman" w:cs="Times New Roman"/>
-          <w:sz w:val="24"/>
-          <w:szCs w:val="24"/>
-        </w:rPr>
-      </w:pPr>
-    </w:p>
-    <w:p>
-      <w:pPr>
-        <w:rPr>
-          <w:rFonts w:ascii="Times New Roman" w:hAnsi="Times New Roman" w:cs="Times New Roman"/>
-          <w:sz w:val="24"/>
-          <w:szCs w:val="24"/>
-        </w:rPr>
-      </w:pPr>
-    </w:p>
-    <w:p>
-      <w:pPr>
-        <w:rPr>
-          <w:rFonts w:ascii="Times New Roman" w:hAnsi="Times New Roman" w:cs="Times New Roman"/>
-          <w:sz w:val="24"/>
-          <w:szCs w:val="24"/>
-        </w:rPr>
-      </w:pPr>
-    </w:p>
-    <w:p>
-      <w:pPr>
-        <w:rPr>
-          <w:rFonts w:ascii="Times New Roman" w:hAnsi="Times New Roman" w:cs="Times New Roman"/>
-          <w:sz w:val="24"/>
-          <w:szCs w:val="24"/>
-        </w:rPr>
-      </w:pPr>
-    </w:p>
-    <w:p>
-      <w:pPr>
-        <w:rPr>
-          <w:rFonts w:ascii="Times New Roman" w:hAnsi="Times New Roman" w:cs="Times New Roman"/>
-          <w:sz w:val="24"/>
-          <w:szCs w:val="24"/>
-        </w:rPr>
-      </w:pPr>
-    </w:p>
-    <w:p>
-      <w:pPr>
-        <w:rPr>
-          <w:rFonts w:ascii="Times New Roman" w:hAnsi="Times New Roman" w:cs="Times New Roman"/>
-          <w:sz w:val="24"/>
-          <w:szCs w:val="24"/>
-        </w:rPr>
-      </w:pPr>
-    </w:p>
-    <w:p>
-      <w:pPr>
-        <w:rPr>
-          <w:rFonts w:ascii="Times New Roman" w:hAnsi="Times New Roman" w:cs="Times New Roman"/>
-          <w:sz w:val="24"/>
-          <w:szCs w:val="24"/>
-        </w:rPr>
-      </w:pPr>
-    </w:p>
-    <w:p>
-      <w:pPr>
-        <w:rPr>
-          <w:rFonts w:ascii="Times New Roman" w:hAnsi="Times New Roman" w:cs="Times New Roman"/>
-          <w:sz w:val="24"/>
-          <w:szCs w:val="24"/>
-        </w:rPr>
-      </w:pPr>
-    </w:p>
-    <w:p>
-      <w:pPr>
-        <w:rPr>
-          <w:rFonts w:ascii="Times New Roman" w:hAnsi="Times New Roman" w:cs="Times New Roman"/>
-          <w:sz w:val="24"/>
-          <w:szCs w:val="24"/>
-        </w:rPr>
-      </w:pPr>
-    </w:p>
-    <w:p>
-      <w:pPr>
-        <w:rPr>
-          <w:rFonts w:ascii="Times New Roman" w:hAnsi="Times New Roman" w:cs="Times New Roman"/>
-          <w:sz w:val="24"/>
-          <w:szCs w:val="24"/>
-        </w:rPr>
-      </w:pPr>
-    </w:p>
-    <w:p>
-      <w:pPr>
-        <w:jc w:val="center"/>
+      </w:pPr>
+      <w:r>
         <w:rPr>
           <w:rFonts w:ascii="Times New Roman" w:hAnsi="Times New Roman" w:cs="Times New Roman"/>
           <w:sz w:val="36"/>
           <w:szCs w:val="36"/>
         </w:rPr>
-      </w:pPr>
+        <w:t>Við</w:t>
+      </w:r>
+      <w:bookmarkStart w:id="6" w:name="Viðauki"/>
+      <w:bookmarkEnd w:id="6"/>
       <w:r>
         <w:rPr>
           <w:rFonts w:ascii="Times New Roman" w:hAnsi="Times New Roman" w:cs="Times New Roman"/>
           <w:sz w:val="36"/>
           <w:szCs w:val="36"/>
         </w:rPr>
+        <w:t>auki</w:t>
+      </w:r>
+    </w:p>
+    <w:p>
+      <w:pPr>
+        <w:rPr>
+          <w:rFonts w:ascii="Times New Roman" w:hAnsi="Times New Roman" w:cs="Times New Roman"/>
+          <w:sz w:val="24"/>
+          <w:szCs w:val="24"/>
+        </w:rPr>
+      </w:pPr>
+      <w:r>
+        <w:rPr>
+          <w:rFonts w:ascii="Times New Roman" w:hAnsi="Times New Roman" w:cs="Times New Roman"/>
+          <w:sz w:val="24"/>
+          <w:szCs w:val="24"/>
+        </w:rPr>
+        <w:t>Dagbók</w:t>
+      </w:r>
+    </w:p>
+    <w:p>
+      <w:pPr>
+        <w:rPr>
+          <w:rFonts w:ascii="Times New Roman" w:hAnsi="Times New Roman" w:cs="Times New Roman"/>
+          <w:sz w:val="24"/>
+          <w:szCs w:val="24"/>
+        </w:rPr>
+      </w:pPr>
+      <w:r>
+        <w:rPr>
+          <w:rFonts w:ascii="Times New Roman" w:hAnsi="Times New Roman" w:cs="Times New Roman"/>
+          <w:sz w:val="24"/>
+          <w:szCs w:val="24"/>
+        </w:rPr>
+        <w:t>06.09.17</w:t>
+      </w:r>
+    </w:p>
+    <w:p>
+      <w:pPr>
+        <w:rPr>
+          <w:rFonts w:ascii="Times New Roman" w:hAnsi="Times New Roman" w:cs="Times New Roman"/>
+          <w:sz w:val="24"/>
+          <w:szCs w:val="24"/>
+        </w:rPr>
+      </w:pPr>
+      <w:r>
+        <w:rPr>
+          <w:rFonts w:ascii="Times New Roman" w:hAnsi="Times New Roman" w:cs="Times New Roman"/>
+          <w:sz w:val="24"/>
+          <w:szCs w:val="24"/>
+        </w:rPr>
+        <w:t>Settum upp dagbók. Panta aukahlut af amazon https://www.amazon.com/HiLetgo-Driver-Expansion-Contr</w:t>
+      </w:r>
+      <w:r>
+        <w:rPr>
+          <w:rFonts w:ascii="Times New Roman" w:hAnsi="Times New Roman" w:cs="Times New Roman"/>
+          <w:sz w:val="24"/>
+          <w:szCs w:val="24"/>
+        </w:rPr>
+        <w:t>ol-Shield/dp/B00M0F25LK</w:t>
+      </w:r>
+    </w:p>
+    <w:p>
+      <w:pPr>
+        <w:rPr>
+          <w:rFonts w:ascii="Times New Roman" w:hAnsi="Times New Roman" w:cs="Times New Roman"/>
+          <w:sz w:val="24"/>
+          <w:szCs w:val="24"/>
+        </w:rPr>
+      </w:pPr>
+      <w:r>
+        <w:rPr>
+          <w:rFonts w:ascii="Times New Roman" w:hAnsi="Times New Roman" w:cs="Times New Roman"/>
+          <w:sz w:val="24"/>
+          <w:szCs w:val="24"/>
+        </w:rPr>
+        <w:t>18.09.17</w:t>
+      </w:r>
+    </w:p>
+    <w:p>
+      <w:pPr>
+        <w:rPr>
+          <w:rFonts w:ascii="Times New Roman" w:hAnsi="Times New Roman" w:cs="Times New Roman"/>
+          <w:sz w:val="24"/>
+          <w:szCs w:val="24"/>
+        </w:rPr>
+      </w:pPr>
+      <w:r>
+        <w:rPr>
+          <w:rFonts w:ascii="Times New Roman" w:hAnsi="Times New Roman" w:cs="Times New Roman"/>
+          <w:sz w:val="24"/>
+          <w:szCs w:val="24"/>
+        </w:rPr>
+        <w:t>Unnum að verklýsingu</w:t>
+      </w:r>
+    </w:p>
+    <w:p>
+      <w:pPr>
+        <w:rPr>
+          <w:rFonts w:ascii="Times New Roman" w:hAnsi="Times New Roman" w:cs="Times New Roman"/>
+          <w:sz w:val="24"/>
+          <w:szCs w:val="24"/>
+        </w:rPr>
+      </w:pPr>
+      <w:r>
+        <w:rPr>
+          <w:rFonts w:ascii="Times New Roman" w:hAnsi="Times New Roman" w:cs="Times New Roman"/>
+          <w:sz w:val="24"/>
+          <w:szCs w:val="24"/>
+        </w:rPr>
+        <w:t>25.09.17</w:t>
+      </w:r>
+    </w:p>
+    <w:p>
+      <w:pPr>
+        <w:rPr>
+          <w:rFonts w:ascii="Times New Roman" w:hAnsi="Times New Roman" w:cs="Times New Roman"/>
+          <w:sz w:val="24"/>
+          <w:szCs w:val="24"/>
+        </w:rPr>
+      </w:pPr>
+      <w:r>
+        <w:rPr>
+          <w:rFonts w:ascii="Times New Roman" w:hAnsi="Times New Roman" w:cs="Times New Roman"/>
+          <w:sz w:val="24"/>
+          <w:szCs w:val="24"/>
+        </w:rPr>
+        <w:t>Gerðum skjal með Íhlutum</w:t>
+      </w:r>
+    </w:p>
+    <w:p>
+      <w:pPr>
+        <w:rPr>
+          <w:rFonts w:ascii="Times New Roman" w:hAnsi="Times New Roman" w:cs="Times New Roman"/>
+          <w:sz w:val="24"/>
+          <w:szCs w:val="24"/>
+        </w:rPr>
+      </w:pPr>
+      <w:r>
+        <w:rPr>
+          <w:rFonts w:ascii="Times New Roman" w:hAnsi="Times New Roman" w:cs="Times New Roman"/>
+          <w:sz w:val="24"/>
+          <w:szCs w:val="24"/>
+        </w:rPr>
+        <w:t>09.10.17</w:t>
+      </w:r>
+    </w:p>
+    <w:p>
+      <w:pPr>
+        <w:rPr>
+          <w:rFonts w:ascii="Times New Roman" w:hAnsi="Times New Roman" w:cs="Times New Roman"/>
+          <w:sz w:val="24"/>
+          <w:szCs w:val="24"/>
+        </w:rPr>
+      </w:pPr>
+      <w:r>
+        <w:rPr>
+          <w:rFonts w:ascii="Times New Roman" w:hAnsi="Times New Roman" w:cs="Times New Roman"/>
+          <w:sz w:val="24"/>
+          <w:szCs w:val="24"/>
+        </w:rPr>
+        <w:t>Setti inn Sauðakóða</w:t>
+      </w:r>
+    </w:p>
+    <w:p>
+      <w:pPr>
+        <w:rPr>
+          <w:rFonts w:ascii="Times New Roman" w:hAnsi="Times New Roman" w:cs="Times New Roman"/>
+          <w:sz w:val="24"/>
+          <w:szCs w:val="24"/>
+        </w:rPr>
+      </w:pPr>
+      <w:r>
+        <w:rPr>
+          <w:rFonts w:ascii="Times New Roman" w:hAnsi="Times New Roman" w:cs="Times New Roman"/>
+          <w:sz w:val="24"/>
+          <w:szCs w:val="24"/>
+        </w:rPr>
+        <w:t>16.10.17</w:t>
+      </w:r>
+    </w:p>
+    <w:p>
+      <w:pPr>
+        <w:rPr>
+          <w:rFonts w:ascii="Times New Roman" w:hAnsi="Times New Roman" w:cs="Times New Roman"/>
+          <w:sz w:val="24"/>
+          <w:szCs w:val="24"/>
+        </w:rPr>
+      </w:pPr>
+      <w:r>
+        <w:rPr>
+          <w:rFonts w:ascii="Times New Roman" w:hAnsi="Times New Roman" w:cs="Times New Roman"/>
+          <w:sz w:val="24"/>
+          <w:szCs w:val="24"/>
+        </w:rPr>
+        <w:t>Setti inn Flæðirit</w:t>
+      </w:r>
+    </w:p>
+    <w:p>
+      <w:pPr>
+        <w:rPr>
+          <w:rFonts w:ascii="Times New Roman" w:hAnsi="Times New Roman" w:cs="Times New Roman"/>
+          <w:sz w:val="24"/>
+          <w:szCs w:val="24"/>
+        </w:rPr>
+      </w:pPr>
+      <w:r>
+        <w:rPr>
+          <w:rFonts w:ascii="Times New Roman" w:hAnsi="Times New Roman" w:cs="Times New Roman"/>
+          <w:sz w:val="24"/>
+          <w:szCs w:val="24"/>
+        </w:rPr>
+        <w:t>23.10.17</w:t>
+      </w:r>
+    </w:p>
+    <w:p>
+      <w:pPr>
+        <w:rPr>
+          <w:rFonts w:ascii="Times New Roman" w:hAnsi="Times New Roman" w:cs="Times New Roman"/>
+          <w:sz w:val="24"/>
+          <w:szCs w:val="24"/>
+        </w:rPr>
+      </w:pPr>
+      <w:r>
+        <w:rPr>
+          <w:rFonts w:ascii="Times New Roman" w:hAnsi="Times New Roman" w:cs="Times New Roman"/>
+          <w:sz w:val="24"/>
+          <w:szCs w:val="24"/>
+        </w:rPr>
+        <w:t>Uppfæ</w:t>
+      </w:r>
+      <w:r>
+        <w:rPr>
+          <w:rFonts w:ascii="Times New Roman" w:hAnsi="Times New Roman" w:cs="Times New Roman"/>
+          <w:sz w:val="24"/>
+          <w:szCs w:val="24"/>
+        </w:rPr>
+        <w:t>rðum Verklýsingu að ósk kennara</w:t>
+      </w:r>
+    </w:p>
+    <w:p>
+      <w:pPr>
+        <w:rPr>
+          <w:rFonts w:ascii="Times New Roman" w:hAnsi="Times New Roman" w:cs="Times New Roman"/>
+          <w:sz w:val="24"/>
+          <w:szCs w:val="24"/>
+        </w:rPr>
+      </w:pPr>
+      <w:r>
+        <w:rPr>
+          <w:rFonts w:ascii="Times New Roman" w:hAnsi="Times New Roman" w:cs="Times New Roman"/>
+          <w:sz w:val="24"/>
+          <w:szCs w:val="24"/>
+        </w:rPr>
+        <w:t>30.10.17</w:t>
+      </w:r>
+    </w:p>
+    <w:p>
+      <w:pPr>
+        <w:rPr>
+          <w:rFonts w:ascii="Times New Roman" w:hAnsi="Times New Roman" w:cs="Times New Roman"/>
+          <w:sz w:val="24"/>
+          <w:szCs w:val="24"/>
+        </w:rPr>
+      </w:pPr>
+      <w:r>
+        <w:rPr>
+          <w:rFonts w:ascii="Times New Roman" w:hAnsi="Times New Roman" w:cs="Times New Roman"/>
+          <w:sz w:val="24"/>
+          <w:szCs w:val="24"/>
+        </w:rPr>
+        <w:t>Hönnu á kóða</w:t>
+      </w:r>
+    </w:p>
+    <w:p>
+      <w:pPr>
+        <w:rPr>
+          <w:rFonts w:ascii="Times New Roman" w:hAnsi="Times New Roman" w:cs="Times New Roman"/>
+          <w:sz w:val="24"/>
+          <w:szCs w:val="24"/>
+        </w:rPr>
+      </w:pPr>
+      <w:r>
+        <w:rPr>
+          <w:rFonts w:ascii="Times New Roman" w:hAnsi="Times New Roman" w:cs="Times New Roman"/>
+          <w:sz w:val="24"/>
+          <w:szCs w:val="24"/>
+        </w:rPr>
+        <w:t>Robo sett saman</w:t>
+      </w:r>
+    </w:p>
+    <w:p>
+      <w:pPr>
+        <w:rPr>
+          <w:rFonts w:ascii="Times New Roman" w:hAnsi="Times New Roman" w:cs="Times New Roman"/>
+          <w:sz w:val="24"/>
+          <w:szCs w:val="24"/>
+        </w:rPr>
+      </w:pPr>
+      <w:r>
+        <w:rPr>
+          <w:rFonts w:ascii="Times New Roman" w:hAnsi="Times New Roman" w:cs="Times New Roman"/>
+          <w:sz w:val="24"/>
+          <w:szCs w:val="24"/>
+        </w:rPr>
+        <w:t>06.11.17</w:t>
+      </w:r>
+    </w:p>
+    <w:p>
+      <w:pPr>
+        <w:rPr>
+          <w:rFonts w:ascii="Times New Roman" w:hAnsi="Times New Roman" w:cs="Times New Roman"/>
+          <w:sz w:val="24"/>
+          <w:szCs w:val="24"/>
+        </w:rPr>
+      </w:pPr>
+      <w:r>
+        <w:rPr>
+          <w:rFonts w:ascii="Times New Roman" w:hAnsi="Times New Roman" w:cs="Times New Roman"/>
+          <w:sz w:val="24"/>
+          <w:szCs w:val="24"/>
+        </w:rPr>
+        <w:t>Uppfærðum íhluti og bættum í flowchart</w:t>
+      </w:r>
+    </w:p>
+    <w:p>
+      <w:pPr>
+        <w:rPr>
+          <w:rFonts w:ascii="Times New Roman" w:hAnsi="Times New Roman" w:cs="Times New Roman"/>
+          <w:sz w:val="24"/>
+          <w:szCs w:val="24"/>
+        </w:rPr>
+      </w:pPr>
+      <w:r>
+        <w:rPr>
+          <w:rFonts w:ascii="Times New Roman" w:hAnsi="Times New Roman" w:cs="Times New Roman"/>
+          <w:sz w:val="24"/>
+          <w:szCs w:val="24"/>
+        </w:rPr>
+        <w:t>kóði uppfærður</w:t>
+      </w:r>
+    </w:p>
+    <w:p>
+      <w:pPr>
+        <w:rPr>
+          <w:rFonts w:ascii="Times New Roman" w:hAnsi="Times New Roman" w:cs="Times New Roman"/>
+          <w:sz w:val="24"/>
+          <w:szCs w:val="24"/>
+        </w:rPr>
+      </w:pPr>
+      <w:r>
+        <w:rPr>
+          <w:rFonts w:ascii="Times New Roman" w:hAnsi="Times New Roman" w:cs="Times New Roman"/>
+          <w:sz w:val="24"/>
+          <w:szCs w:val="24"/>
+        </w:rPr>
+        <w:t>13.11.17</w:t>
+      </w:r>
+    </w:p>
+    <w:p>
+      <w:pPr>
+        <w:rPr>
+          <w:rFonts w:ascii="Times New Roman" w:hAnsi="Times New Roman" w:cs="Times New Roman"/>
+          <w:sz w:val="24"/>
+          <w:szCs w:val="24"/>
+        </w:rPr>
+      </w:pPr>
+      <w:r>
+        <w:rPr>
+          <w:rFonts w:ascii="Times New Roman" w:hAnsi="Times New Roman" w:cs="Times New Roman"/>
+          <w:sz w:val="24"/>
+          <w:szCs w:val="24"/>
+        </w:rPr>
+        <w:t>Byrjað að vinna í prófanir file.</w:t>
+      </w:r>
+    </w:p>
+    <w:p>
+      <w:pPr>
+        <w:rPr>
+          <w:rFonts w:ascii="Times New Roman" w:hAnsi="Times New Roman" w:cs="Times New Roman"/>
+          <w:sz w:val="24"/>
+          <w:szCs w:val="24"/>
+        </w:rPr>
+      </w:pPr>
+      <w:r>
+        <w:rPr>
+          <w:rFonts w:ascii="Times New Roman" w:hAnsi="Times New Roman" w:cs="Times New Roman"/>
+          <w:sz w:val="24"/>
+          <w:szCs w:val="24"/>
+        </w:rPr>
+        <w:t xml:space="preserve">Prófanir hannaðir </w:t>
+      </w:r>
+    </w:p>
+    <w:p>
+      <w:pPr>
+        <w:rPr>
+          <w:rFonts w:ascii="Times New Roman" w:hAnsi="Times New Roman" w:cs="Times New Roman"/>
+          <w:sz w:val="24"/>
+          <w:szCs w:val="24"/>
+        </w:rPr>
+      </w:pPr>
+      <w:r>
+        <w:rPr>
+          <w:rFonts w:ascii="Times New Roman" w:hAnsi="Times New Roman" w:cs="Times New Roman"/>
+          <w:sz w:val="24"/>
+          <w:szCs w:val="24"/>
+        </w:rPr>
+        <w:t>Byrjað að yfirfara allt</w:t>
+      </w:r>
+    </w:p>
+    <w:p>
+      <w:pPr>
+        <w:rPr>
+          <w:rFonts w:ascii="Times New Roman" w:hAnsi="Times New Roman" w:cs="Times New Roman"/>
+          <w:sz w:val="24"/>
+          <w:szCs w:val="24"/>
+        </w:rPr>
+      </w:pPr>
+      <w:r>
+        <w:rPr>
+          <w:rFonts w:ascii="Times New Roman" w:hAnsi="Times New Roman" w:cs="Times New Roman"/>
+          <w:sz w:val="24"/>
+          <w:szCs w:val="24"/>
+        </w:rPr>
+        <w:t xml:space="preserve">20.11.17 </w:t>
+      </w:r>
+    </w:p>
+    <w:p>
+      <w:pPr>
+        <w:rPr>
+          <w:rFonts w:ascii="Times New Roman" w:hAnsi="Times New Roman" w:cs="Times New Roman"/>
+          <w:sz w:val="24"/>
+          <w:szCs w:val="24"/>
+        </w:rPr>
+      </w:pPr>
+      <w:r>
+        <w:rPr>
+          <w:rFonts w:ascii="Times New Roman" w:hAnsi="Times New Roman" w:cs="Times New Roman"/>
+          <w:sz w:val="24"/>
+          <w:szCs w:val="24"/>
+        </w:rPr>
+        <w:t>Heimildir</w:t>
+      </w:r>
+    </w:p>
+    <w:p>
+      <w:pPr>
+        <w:rPr>
+          <w:rFonts w:ascii="Times New Roman" w:hAnsi="Times New Roman" w:cs="Times New Roman"/>
+          <w:sz w:val="24"/>
+          <w:szCs w:val="24"/>
+        </w:rPr>
+      </w:pPr>
+      <w:r>
+        <w:rPr>
+          <w:rFonts w:ascii="Times New Roman" w:hAnsi="Times New Roman" w:cs="Times New Roman"/>
+          <w:sz w:val="24"/>
+          <w:szCs w:val="24"/>
+        </w:rPr>
+        <w:t>Prófanir byrjaðir</w:t>
+      </w:r>
+    </w:p>
+    <w:p>
+      <w:pPr>
+        <w:rPr>
+          <w:rFonts w:ascii="Times New Roman" w:hAnsi="Times New Roman" w:cs="Times New Roman"/>
+          <w:sz w:val="24"/>
+          <w:szCs w:val="24"/>
+        </w:rPr>
+      </w:pPr>
+      <w:r>
+        <w:rPr>
+          <w:rFonts w:ascii="Times New Roman" w:hAnsi="Times New Roman" w:cs="Times New Roman"/>
+          <w:sz w:val="24"/>
+          <w:szCs w:val="24"/>
+        </w:rPr>
+        <w:t>Uppfært Skýrslu</w:t>
+      </w:r>
+    </w:p>
+    <w:p>
+      <w:pPr>
+        <w:rPr>
+          <w:rFonts w:ascii="Times New Roman" w:hAnsi="Times New Roman" w:cs="Times New Roman"/>
+          <w:sz w:val="24"/>
+          <w:szCs w:val="24"/>
+        </w:rPr>
+      </w:pPr>
+      <w:r>
+        <w:rPr>
+          <w:rFonts w:ascii="Times New Roman" w:hAnsi="Times New Roman" w:cs="Times New Roman"/>
+          <w:sz w:val="24"/>
+          <w:szCs w:val="24"/>
+        </w:rPr>
         <w:lastRenderedPageBreak/>
-        <w:t>Kóði</w:t>
+        <w:t>Sudocode og Flowchart lagað</w:t>
+      </w:r>
+    </w:p>
+    <w:p>
+      <w:pPr>
+        <w:rPr>
+          <w:rFonts w:ascii="Times New Roman" w:hAnsi="Times New Roman" w:cs="Times New Roman"/>
+          <w:sz w:val="24"/>
+          <w:szCs w:val="24"/>
+        </w:rPr>
+      </w:pPr>
+      <w:r>
+        <w:rPr>
+          <w:rFonts w:ascii="Times New Roman" w:hAnsi="Times New Roman" w:cs="Times New Roman"/>
+          <w:sz w:val="24"/>
+          <w:szCs w:val="24"/>
+        </w:rPr>
+        <w:t>Sumum skilað inná innu</w:t>
+      </w:r>
+    </w:p>
+    <w:p>
+      <w:pPr>
+        <w:rPr>
+          <w:rFonts w:ascii="Times New Roman" w:hAnsi="Times New Roman" w:cs="Times New Roman"/>
+          <w:sz w:val="24"/>
+          <w:szCs w:val="24"/>
+        </w:rPr>
+      </w:pPr>
+    </w:p>
+    <w:p>
+      <w:pPr>
+        <w:rPr>
+          <w:rFonts w:ascii="Times New Roman" w:hAnsi="Times New Roman" w:cs="Times New Roman"/>
+          <w:sz w:val="24"/>
+          <w:szCs w:val="24"/>
+        </w:rPr>
+      </w:pPr>
+      <w:r>
+        <w:rPr>
+          <w:rFonts w:ascii="Times New Roman" w:hAnsi="Times New Roman" w:cs="Times New Roman"/>
+          <w:sz w:val="24"/>
+          <w:szCs w:val="24"/>
+        </w:rPr>
+        <w:t>27.11.17</w:t>
+      </w:r>
+    </w:p>
+    <w:p>
+      <w:pPr>
+        <w:rPr>
+          <w:rFonts w:ascii="Times New Roman" w:hAnsi="Times New Roman" w:cs="Times New Roman"/>
+          <w:sz w:val="24"/>
+          <w:szCs w:val="24"/>
+        </w:rPr>
+      </w:pPr>
+      <w:r>
+        <w:rPr>
+          <w:rFonts w:ascii="Times New Roman" w:hAnsi="Times New Roman" w:cs="Times New Roman"/>
+          <w:sz w:val="24"/>
+          <w:szCs w:val="24"/>
+        </w:rPr>
+        <w:t xml:space="preserve">Henda öllu saman. </w:t>
+      </w:r>
+    </w:p>
+    <w:p>
+      <w:pPr>
+        <w:rPr>
+          <w:rFonts w:ascii="Times New Roman" w:hAnsi="Times New Roman" w:cs="Times New Roman"/>
+          <w:sz w:val="24"/>
+          <w:szCs w:val="24"/>
+        </w:rPr>
+      </w:pPr>
+      <w:r>
+        <w:rPr>
+          <w:rFonts w:ascii="Times New Roman" w:hAnsi="Times New Roman" w:cs="Times New Roman"/>
+          <w:sz w:val="24"/>
+          <w:szCs w:val="24"/>
+        </w:rPr>
+        <w:t>Skýrsla fínpússuð</w:t>
+      </w:r>
+    </w:p>
+    <w:p>
+      <w:pPr>
+        <w:rPr>
+          <w:rFonts w:ascii="Times New Roman" w:hAnsi="Times New Roman" w:cs="Times New Roman"/>
+          <w:sz w:val="24"/>
+          <w:szCs w:val="24"/>
+        </w:rPr>
+      </w:pPr>
+    </w:p>
+    <w:p>
+      <w:pPr>
+        <w:rPr>
+          <w:rFonts w:ascii="Times New Roman" w:hAnsi="Times New Roman" w:cs="Times New Roman"/>
+          <w:sz w:val="24"/>
+          <w:szCs w:val="24"/>
+        </w:rPr>
+      </w:pPr>
+    </w:p>
+    <w:p>
+      <w:pPr>
+        <w:rPr>
+          <w:rFonts w:ascii="Times New Roman" w:hAnsi="Times New Roman" w:cs="Times New Roman"/>
+          <w:sz w:val="24"/>
+          <w:szCs w:val="24"/>
+        </w:rPr>
+      </w:pPr>
+    </w:p>
+    <w:p>
+      <w:pPr>
+        <w:rPr>
+          <w:rFonts w:ascii="Times New Roman" w:hAnsi="Times New Roman" w:cs="Times New Roman"/>
+          <w:sz w:val="24"/>
+          <w:szCs w:val="24"/>
+        </w:rPr>
+      </w:pPr>
+    </w:p>
+    <w:p>
+      <w:pPr>
+        <w:rPr>
+          <w:rFonts w:ascii="Times New Roman" w:hAnsi="Times New Roman" w:cs="Times New Roman"/>
+          <w:sz w:val="24"/>
+          <w:szCs w:val="24"/>
+        </w:rPr>
+      </w:pPr>
+    </w:p>
+    <w:p>
+      <w:pPr>
+        <w:rPr>
+          <w:rFonts w:ascii="Times New Roman" w:hAnsi="Times New Roman" w:cs="Times New Roman"/>
+          <w:sz w:val="24"/>
+          <w:szCs w:val="24"/>
+        </w:rPr>
+      </w:pPr>
+    </w:p>
+    <w:p>
+      <w:pPr>
+        <w:rPr>
+          <w:rFonts w:ascii="Times New Roman" w:hAnsi="Times New Roman" w:cs="Times New Roman"/>
+          <w:sz w:val="24"/>
+          <w:szCs w:val="24"/>
+        </w:rPr>
+      </w:pPr>
+    </w:p>
+    <w:p>
+      <w:pPr>
+        <w:rPr>
+          <w:rFonts w:ascii="Times New Roman" w:hAnsi="Times New Roman" w:cs="Times New Roman"/>
+          <w:sz w:val="24"/>
+          <w:szCs w:val="24"/>
+        </w:rPr>
+      </w:pPr>
+    </w:p>
+    <w:p>
+      <w:pPr>
+        <w:rPr>
+          <w:rFonts w:ascii="Times New Roman" w:hAnsi="Times New Roman" w:cs="Times New Roman"/>
+          <w:sz w:val="24"/>
+          <w:szCs w:val="24"/>
+        </w:rPr>
+      </w:pPr>
+    </w:p>
+    <w:p>
+      <w:pPr>
+        <w:rPr>
+          <w:rFonts w:ascii="Times New Roman" w:hAnsi="Times New Roman" w:cs="Times New Roman"/>
+          <w:sz w:val="24"/>
+          <w:szCs w:val="24"/>
+        </w:rPr>
+      </w:pPr>
+    </w:p>
+    <w:p>
+      <w:pPr>
+        <w:rPr>
+          <w:rFonts w:ascii="Times New Roman" w:hAnsi="Times New Roman" w:cs="Times New Roman"/>
+          <w:sz w:val="24"/>
+          <w:szCs w:val="24"/>
+        </w:rPr>
+      </w:pPr>
+    </w:p>
+    <w:p>
+      <w:pPr>
+        <w:rPr>
+          <w:rFonts w:ascii="Times New Roman" w:hAnsi="Times New Roman" w:cs="Times New Roman"/>
+          <w:sz w:val="24"/>
+          <w:szCs w:val="24"/>
+        </w:rPr>
+      </w:pPr>
+    </w:p>
+    <w:p>
+      <w:pPr>
+        <w:rPr>
+          <w:rFonts w:ascii="Times New Roman" w:hAnsi="Times New Roman" w:cs="Times New Roman"/>
+          <w:sz w:val="24"/>
+          <w:szCs w:val="24"/>
+        </w:rPr>
+      </w:pPr>
+    </w:p>
+    <w:p>
+      <w:pPr>
+        <w:rPr>
+          <w:rFonts w:ascii="Times New Roman" w:hAnsi="Times New Roman" w:cs="Times New Roman"/>
+          <w:sz w:val="24"/>
+          <w:szCs w:val="24"/>
+        </w:rPr>
+      </w:pPr>
+    </w:p>
+    <w:p>
+      <w:pPr>
+        <w:rPr>
+          <w:rFonts w:ascii="Times New Roman" w:hAnsi="Times New Roman" w:cs="Times New Roman"/>
+          <w:sz w:val="24"/>
+          <w:szCs w:val="24"/>
+        </w:rPr>
+      </w:pPr>
+    </w:p>
+    <w:p>
+      <w:pPr>
+        <w:rPr>
+          <w:rFonts w:ascii="Times New Roman" w:hAnsi="Times New Roman" w:cs="Times New Roman"/>
+          <w:sz w:val="24"/>
+          <w:szCs w:val="24"/>
+        </w:rPr>
+      </w:pPr>
+    </w:p>
+    <w:p>
+      <w:pPr>
+        <w:rPr>
+          <w:rFonts w:ascii="Times New Roman" w:hAnsi="Times New Roman" w:cs="Times New Roman"/>
+          <w:sz w:val="24"/>
+          <w:szCs w:val="24"/>
+        </w:rPr>
+      </w:pPr>
+    </w:p>
+    <w:p>
+      <w:pPr>
+        <w:rPr>
+          <w:rFonts w:ascii="Times New Roman" w:hAnsi="Times New Roman" w:cs="Times New Roman"/>
+          <w:sz w:val="24"/>
+          <w:szCs w:val="24"/>
+        </w:rPr>
+      </w:pPr>
+    </w:p>
+    <w:p>
+      <w:pPr>
+        <w:rPr>
+          <w:rFonts w:ascii="Times New Roman" w:hAnsi="Times New Roman" w:cs="Times New Roman"/>
+          <w:sz w:val="24"/>
+          <w:szCs w:val="24"/>
+        </w:rPr>
+      </w:pPr>
+    </w:p>
+    <w:p>
+      <w:pPr>
+        <w:rPr>
+          <w:rFonts w:ascii="Times New Roman" w:hAnsi="Times New Roman" w:cs="Times New Roman"/>
+          <w:sz w:val="24"/>
+          <w:szCs w:val="24"/>
+        </w:rPr>
+      </w:pPr>
+    </w:p>
+    <w:p>
+      <w:pPr>
+        <w:rPr>
+          <w:rFonts w:ascii="Times New Roman" w:hAnsi="Times New Roman" w:cs="Times New Roman"/>
+          <w:sz w:val="24"/>
+          <w:szCs w:val="24"/>
+        </w:rPr>
+      </w:pPr>
+    </w:p>
+    <w:p>
+      <w:pPr>
+        <w:rPr>
+          <w:rFonts w:ascii="Times New Roman" w:hAnsi="Times New Roman" w:cs="Times New Roman"/>
+          <w:sz w:val="24"/>
+          <w:szCs w:val="24"/>
+        </w:rPr>
+      </w:pPr>
+    </w:p>
+    <w:p>
+      <w:pPr>
+        <w:rPr>
+          <w:rFonts w:ascii="Times New Roman" w:hAnsi="Times New Roman" w:cs="Times New Roman"/>
+          <w:sz w:val="24"/>
+          <w:szCs w:val="24"/>
+        </w:rPr>
+      </w:pPr>
+    </w:p>
+    <w:p>
+      <w:pPr>
+        <w:rPr>
+          <w:rFonts w:ascii="Times New Roman" w:hAnsi="Times New Roman" w:cs="Times New Roman"/>
+          <w:sz w:val="24"/>
+          <w:szCs w:val="24"/>
+        </w:rPr>
+      </w:pPr>
+    </w:p>
+    <w:p>
+      <w:pPr>
+        <w:jc w:val="center"/>
+        <w:rPr>
+          <w:rFonts w:ascii="Times New Roman" w:hAnsi="Times New Roman" w:cs="Times New Roman"/>
+          <w:sz w:val="36"/>
+          <w:szCs w:val="36"/>
+        </w:rPr>
+      </w:pPr>
+      <w:r>
+        <w:rPr>
+          <w:rFonts w:ascii="Times New Roman" w:hAnsi="Times New Roman" w:cs="Times New Roman"/>
+          <w:sz w:val="36"/>
+          <w:szCs w:val="36"/>
+        </w:rPr>
+        <w:lastRenderedPageBreak/>
+        <w:t>K</w:t>
+      </w:r>
+      <w:bookmarkStart w:id="7" w:name="Kóði"/>
+      <w:bookmarkStart w:id="8" w:name="_GoBack"/>
+      <w:bookmarkEnd w:id="7"/>
+      <w:bookmarkEnd w:id="8"/>
+      <w:r>
+        <w:rPr>
+          <w:rFonts w:ascii="Times New Roman" w:hAnsi="Times New Roman" w:cs="Times New Roman"/>
+          <w:sz w:val="36"/>
+          <w:szCs w:val="36"/>
+        </w:rPr>
+        <w:t>óði</w:t>
       </w:r>
     </w:p>
     <w:tbl>
@@ -8114,7 +9059,17 @@
           <w:szCs w:val="36"/>
         </w:rPr>
         <w:lastRenderedPageBreak/>
-        <w:t>Heimildir</w:t>
+        <w:t>Heim</w:t>
+      </w:r>
+      <w:bookmarkStart w:id="9" w:name="Heimildir"/>
+      <w:bookmarkEnd w:id="9"/>
+      <w:r>
+        <w:rPr>
+          <w:rFonts w:ascii="Times New Roman" w:hAnsi="Times New Roman" w:cs="Times New Roman"/>
+          <w:sz w:val="36"/>
+          <w:szCs w:val="36"/>
+        </w:rPr>
+        <w:t>ildir</w:t>
       </w:r>
     </w:p>
     <w:p>
@@ -8313,7 +9268,7 @@
           <w:rPr>
             <w:noProof/>
           </w:rPr>
-          <w:t>5</w:t>
+          <w:t>13</w:t>
         </w:r>
         <w:r>
           <w:rPr>
@@ -8563,15 +9518,6 @@
   </w:abstractNum>
   <w:num w:numId="1">
     <w:abstractNumId w:val="0"/>
-    <w:lvlOverride w:ilvl="0"/>
-    <w:lvlOverride w:ilvl="1"/>
-    <w:lvlOverride w:ilvl="2"/>
-    <w:lvlOverride w:ilvl="3"/>
-    <w:lvlOverride w:ilvl="4"/>
-    <w:lvlOverride w:ilvl="5"/>
-    <w:lvlOverride w:ilvl="6"/>
-    <w:lvlOverride w:ilvl="7"/>
-    <w:lvlOverride w:ilvl="8"/>
   </w:num>
   <w:num w:numId="2">
     <w:abstractNumId w:val="1"/>
@@ -9060,11 +10006,22 @@
     <w:name w:val="Hyperlink"/>
     <w:basedOn w:val="DefaultParagraphFont"/>
     <w:uiPriority w:val="99"/>
-    <w:semiHidden/>
     <w:unhideWhenUsed/>
     <w:rsid w:val="00C81F7A"/>
     <w:rPr>
       <w:color w:val="0563C1" w:themeColor="hyperlink"/>
+      <w:u w:val="single"/>
+    </w:rPr>
+  </w:style>
+  <w:style w:type="character" w:styleId="FollowedHyperlink">
+    <w:name w:val="FollowedHyperlink"/>
+    <w:basedOn w:val="DefaultParagraphFont"/>
+    <w:uiPriority w:val="99"/>
+    <w:semiHidden/>
+    <w:unhideWhenUsed/>
+    <w:rsid w:val="00F506D8"/>
+    <w:rPr>
+      <w:color w:val="954F72" w:themeColor="followedHyperlink"/>
       <w:u w:val="single"/>
     </w:rPr>
   </w:style>

</xml_diff>